<commit_message>
hungnv commit report 2
</commit_message>
<xml_diff>
--- a/002 - DOCUMENT/Reference/Report 2/Report2_OlivesTeam.docx
+++ b/002 - DOCUMENT/Reference/Report 2/Report2_OlivesTeam.docx
@@ -435,52 +435,14 @@
                 <w:szCs w:val="32"/>
               </w:rPr>
             </w:pPr>
-            <w:proofErr w:type="spellStart"/>
             <w:r>
               <w:rPr>
                 <w:rFonts w:ascii="Times New Roman" w:hAnsi="Times New Roman" w:cs="Times New Roman"/>
                 <w:sz w:val="28"/>
                 <w:szCs w:val="32"/>
               </w:rPr>
-              <w:t>Phạm</w:t>
-            </w:r>
-            <w:proofErr w:type="spellEnd"/>
-            <w:r>
-              <w:rPr>
-                <w:rFonts w:ascii="Times New Roman" w:hAnsi="Times New Roman" w:cs="Times New Roman"/>
-                <w:sz w:val="28"/>
-                <w:szCs w:val="32"/>
-              </w:rPr>
-              <w:t xml:space="preserve"> </w:t>
-            </w:r>
-            <w:proofErr w:type="spellStart"/>
-            <w:r>
-              <w:rPr>
-                <w:rFonts w:ascii="Times New Roman" w:hAnsi="Times New Roman" w:cs="Times New Roman"/>
-                <w:sz w:val="28"/>
-                <w:szCs w:val="32"/>
-              </w:rPr>
-              <w:t>Đức</w:t>
-            </w:r>
-            <w:proofErr w:type="spellEnd"/>
-            <w:r>
-              <w:rPr>
-                <w:rFonts w:ascii="Times New Roman" w:hAnsi="Times New Roman" w:cs="Times New Roman"/>
-                <w:sz w:val="28"/>
-                <w:szCs w:val="32"/>
-              </w:rPr>
-              <w:t xml:space="preserve"> </w:t>
-            </w:r>
-            <w:proofErr w:type="spellStart"/>
-            <w:r>
-              <w:rPr>
-                <w:rFonts w:ascii="Times New Roman" w:hAnsi="Times New Roman" w:cs="Times New Roman"/>
-                <w:sz w:val="28"/>
-                <w:szCs w:val="32"/>
-              </w:rPr>
-              <w:t>Thắng</w:t>
-            </w:r>
-            <w:proofErr w:type="spellEnd"/>
+              <w:t>Phạm Đức Thắng</w:t>
+            </w:r>
           </w:p>
         </w:tc>
         <w:tc>
@@ -535,59 +497,13 @@
                 <w:szCs w:val="32"/>
               </w:rPr>
             </w:pPr>
-            <w:proofErr w:type="spellStart"/>
             <w:r>
               <w:rPr>
                 <w:rFonts w:ascii="Times New Roman" w:hAnsi="Times New Roman" w:cs="Times New Roman"/>
                 <w:sz w:val="28"/>
                 <w:szCs w:val="32"/>
               </w:rPr>
-              <w:t>Trần</w:t>
-            </w:r>
-            <w:proofErr w:type="spellEnd"/>
-            <w:r>
-              <w:rPr>
-                <w:rFonts w:ascii="Times New Roman" w:hAnsi="Times New Roman" w:cs="Times New Roman"/>
-                <w:sz w:val="28"/>
-                <w:szCs w:val="32"/>
-              </w:rPr>
-              <w:t xml:space="preserve"> </w:t>
-            </w:r>
-            <w:proofErr w:type="spellStart"/>
-            <w:r>
-              <w:rPr>
-                <w:rFonts w:ascii="Times New Roman" w:hAnsi="Times New Roman" w:cs="Times New Roman"/>
-                <w:sz w:val="28"/>
-                <w:szCs w:val="32"/>
-              </w:rPr>
-              <w:t>Ánh</w:t>
-            </w:r>
-            <w:proofErr w:type="spellEnd"/>
-            <w:r>
-              <w:rPr>
-                <w:rFonts w:ascii="Times New Roman" w:hAnsi="Times New Roman" w:cs="Times New Roman"/>
-                <w:sz w:val="28"/>
-                <w:szCs w:val="32"/>
-              </w:rPr>
-              <w:t xml:space="preserve"> </w:t>
-            </w:r>
-            <w:proofErr w:type="spellStart"/>
-            <w:r>
-              <w:rPr>
-                <w:rFonts w:ascii="Times New Roman" w:hAnsi="Times New Roman" w:cs="Times New Roman"/>
-                <w:sz w:val="28"/>
-                <w:szCs w:val="32"/>
-              </w:rPr>
-              <w:t>Dương</w:t>
-            </w:r>
-            <w:proofErr w:type="spellEnd"/>
-            <w:r>
-              <w:rPr>
-                <w:rFonts w:ascii="Times New Roman" w:hAnsi="Times New Roman" w:cs="Times New Roman"/>
-                <w:sz w:val="28"/>
-                <w:szCs w:val="32"/>
-              </w:rPr>
-              <w:t xml:space="preserve"> </w:t>
+              <w:t xml:space="preserve">Trần Ánh Dương </w:t>
             </w:r>
           </w:p>
         </w:tc>
@@ -643,34 +559,14 @@
                 <w:szCs w:val="32"/>
               </w:rPr>
             </w:pPr>
-            <w:proofErr w:type="spellStart"/>
             <w:r>
               <w:rPr>
                 <w:rFonts w:ascii="Times New Roman" w:hAnsi="Times New Roman" w:cs="Times New Roman"/>
                 <w:sz w:val="28"/>
                 <w:szCs w:val="32"/>
               </w:rPr>
-              <w:t>Phạm</w:t>
-            </w:r>
-            <w:proofErr w:type="spellEnd"/>
-            <w:r>
-              <w:rPr>
-                <w:rFonts w:ascii="Times New Roman" w:hAnsi="Times New Roman" w:cs="Times New Roman"/>
-                <w:sz w:val="28"/>
-                <w:szCs w:val="32"/>
-              </w:rPr>
-              <w:t xml:space="preserve"> Minh </w:t>
-            </w:r>
-            <w:proofErr w:type="spellStart"/>
-            <w:r>
-              <w:rPr>
-                <w:rFonts w:ascii="Times New Roman" w:hAnsi="Times New Roman" w:cs="Times New Roman"/>
-                <w:sz w:val="28"/>
-                <w:szCs w:val="32"/>
-              </w:rPr>
-              <w:t>Tuấn</w:t>
-            </w:r>
-            <w:proofErr w:type="spellEnd"/>
+              <w:t>Phạm Minh Tuấn</w:t>
+            </w:r>
           </w:p>
         </w:tc>
         <w:tc>
@@ -725,52 +621,14 @@
                 <w:szCs w:val="32"/>
               </w:rPr>
             </w:pPr>
-            <w:proofErr w:type="spellStart"/>
             <w:r>
               <w:rPr>
                 <w:rFonts w:ascii="Times New Roman" w:hAnsi="Times New Roman" w:cs="Times New Roman"/>
                 <w:sz w:val="28"/>
                 <w:szCs w:val="32"/>
               </w:rPr>
-              <w:t>Bùi</w:t>
-            </w:r>
-            <w:proofErr w:type="spellEnd"/>
-            <w:r>
-              <w:rPr>
-                <w:rFonts w:ascii="Times New Roman" w:hAnsi="Times New Roman" w:cs="Times New Roman"/>
-                <w:sz w:val="28"/>
-                <w:szCs w:val="32"/>
-              </w:rPr>
-              <w:t xml:space="preserve"> </w:t>
-            </w:r>
-            <w:proofErr w:type="spellStart"/>
-            <w:r>
-              <w:rPr>
-                <w:rFonts w:ascii="Times New Roman" w:hAnsi="Times New Roman" w:cs="Times New Roman"/>
-                <w:sz w:val="28"/>
-                <w:szCs w:val="32"/>
-              </w:rPr>
-              <w:t>Quốc</w:t>
-            </w:r>
-            <w:proofErr w:type="spellEnd"/>
-            <w:r>
-              <w:rPr>
-                <w:rFonts w:ascii="Times New Roman" w:hAnsi="Times New Roman" w:cs="Times New Roman"/>
-                <w:sz w:val="28"/>
-                <w:szCs w:val="32"/>
-              </w:rPr>
-              <w:t xml:space="preserve"> </w:t>
-            </w:r>
-            <w:proofErr w:type="spellStart"/>
-            <w:r>
-              <w:rPr>
-                <w:rFonts w:ascii="Times New Roman" w:hAnsi="Times New Roman" w:cs="Times New Roman"/>
-                <w:sz w:val="28"/>
-                <w:szCs w:val="32"/>
-              </w:rPr>
-              <w:t>Trọng</w:t>
-            </w:r>
-            <w:proofErr w:type="spellEnd"/>
+              <w:t>Bùi Quốc Trọng</w:t>
+            </w:r>
           </w:p>
         </w:tc>
         <w:tc>
@@ -825,59 +683,13 @@
                 <w:szCs w:val="32"/>
               </w:rPr>
             </w:pPr>
-            <w:proofErr w:type="spellStart"/>
             <w:r>
               <w:rPr>
                 <w:rFonts w:ascii="Times New Roman" w:hAnsi="Times New Roman" w:cs="Times New Roman"/>
                 <w:sz w:val="28"/>
                 <w:szCs w:val="32"/>
               </w:rPr>
-              <w:t>Nguyễn</w:t>
-            </w:r>
-            <w:proofErr w:type="spellEnd"/>
-            <w:r>
-              <w:rPr>
-                <w:rFonts w:ascii="Times New Roman" w:hAnsi="Times New Roman" w:cs="Times New Roman"/>
-                <w:sz w:val="28"/>
-                <w:szCs w:val="32"/>
-              </w:rPr>
-              <w:t xml:space="preserve"> </w:t>
-            </w:r>
-            <w:proofErr w:type="spellStart"/>
-            <w:r>
-              <w:rPr>
-                <w:rFonts w:ascii="Times New Roman" w:hAnsi="Times New Roman" w:cs="Times New Roman"/>
-                <w:sz w:val="28"/>
-                <w:szCs w:val="32"/>
-              </w:rPr>
-              <w:t>Văn</w:t>
-            </w:r>
-            <w:proofErr w:type="spellEnd"/>
-            <w:r>
-              <w:rPr>
-                <w:rFonts w:ascii="Times New Roman" w:hAnsi="Times New Roman" w:cs="Times New Roman"/>
-                <w:sz w:val="28"/>
-                <w:szCs w:val="32"/>
-              </w:rPr>
-              <w:t xml:space="preserve"> </w:t>
-            </w:r>
-            <w:proofErr w:type="spellStart"/>
-            <w:r>
-              <w:rPr>
-                <w:rFonts w:ascii="Times New Roman" w:hAnsi="Times New Roman" w:cs="Times New Roman"/>
-                <w:sz w:val="28"/>
-                <w:szCs w:val="32"/>
-              </w:rPr>
-              <w:t>Hưng</w:t>
-            </w:r>
-            <w:proofErr w:type="spellEnd"/>
-            <w:r>
-              <w:rPr>
-                <w:rFonts w:ascii="Times New Roman" w:hAnsi="Times New Roman" w:cs="Times New Roman"/>
-                <w:sz w:val="28"/>
-                <w:szCs w:val="32"/>
-              </w:rPr>
-              <w:t xml:space="preserve"> </w:t>
+              <w:t xml:space="preserve">Nguyễn Văn Hưng </w:t>
             </w:r>
           </w:p>
         </w:tc>
@@ -933,41 +745,13 @@
                 <w:szCs w:val="32"/>
               </w:rPr>
             </w:pPr>
-            <w:proofErr w:type="spellStart"/>
             <w:r>
               <w:rPr>
                 <w:rFonts w:ascii="Times New Roman" w:hAnsi="Times New Roman" w:cs="Times New Roman"/>
                 <w:sz w:val="28"/>
                 <w:szCs w:val="32"/>
               </w:rPr>
-              <w:t>Nguyễn</w:t>
-            </w:r>
-            <w:proofErr w:type="spellEnd"/>
-            <w:r>
-              <w:rPr>
-                <w:rFonts w:ascii="Times New Roman" w:hAnsi="Times New Roman" w:cs="Times New Roman"/>
-                <w:sz w:val="28"/>
-                <w:szCs w:val="32"/>
-              </w:rPr>
-              <w:t xml:space="preserve"> </w:t>
-            </w:r>
-            <w:proofErr w:type="spellStart"/>
-            <w:r>
-              <w:rPr>
-                <w:rFonts w:ascii="Times New Roman" w:hAnsi="Times New Roman" w:cs="Times New Roman"/>
-                <w:sz w:val="28"/>
-                <w:szCs w:val="32"/>
-              </w:rPr>
-              <w:t>Duy</w:t>
-            </w:r>
-            <w:proofErr w:type="spellEnd"/>
-            <w:r>
-              <w:rPr>
-                <w:rFonts w:ascii="Times New Roman" w:hAnsi="Times New Roman" w:cs="Times New Roman"/>
-                <w:sz w:val="28"/>
-                <w:szCs w:val="32"/>
-              </w:rPr>
-              <w:t xml:space="preserve"> Linh</w:t>
+              <w:t>Nguyễn Duy Linh</w:t>
             </w:r>
           </w:p>
         </w:tc>
@@ -1038,36 +822,8 @@
                 <w:sz w:val="28"/>
                 <w:szCs w:val="32"/>
               </w:rPr>
-              <w:t xml:space="preserve">Lecturer: Phan </w:t>
-            </w:r>
-            <w:proofErr w:type="spellStart"/>
-            <w:r>
-              <w:rPr>
-                <w:rFonts w:ascii="Times New Roman" w:hAnsi="Times New Roman" w:cs="Times New Roman"/>
-                <w:sz w:val="28"/>
-                <w:szCs w:val="32"/>
-              </w:rPr>
-              <w:t>Trường</w:t>
-            </w:r>
-            <w:proofErr w:type="spellEnd"/>
-            <w:r>
-              <w:rPr>
-                <w:rFonts w:ascii="Times New Roman" w:hAnsi="Times New Roman" w:cs="Times New Roman"/>
-                <w:sz w:val="28"/>
-                <w:szCs w:val="32"/>
-              </w:rPr>
-              <w:t xml:space="preserve"> </w:t>
-            </w:r>
-            <w:proofErr w:type="spellStart"/>
-            <w:r>
-              <w:rPr>
-                <w:rFonts w:ascii="Times New Roman" w:hAnsi="Times New Roman" w:cs="Times New Roman"/>
-                <w:sz w:val="28"/>
-                <w:szCs w:val="32"/>
-              </w:rPr>
-              <w:t>Lâm</w:t>
-            </w:r>
-            <w:proofErr w:type="spellEnd"/>
+              <w:t>Lecturer: Phan Trường Lâm</w:t>
+            </w:r>
           </w:p>
         </w:tc>
       </w:tr>
@@ -1174,7 +930,6 @@
           <w:szCs w:val="32"/>
         </w:rPr>
       </w:pPr>
-      <w:proofErr w:type="spellStart"/>
       <w:r>
         <w:rPr>
           <w:rFonts w:ascii="Times New Roman" w:hAnsi="Times New Roman" w:cs="Times New Roman"/>
@@ -1182,17 +937,7 @@
           <w:sz w:val="28"/>
           <w:szCs w:val="32"/>
         </w:rPr>
-        <w:t>Hoa</w:t>
-      </w:r>
-      <w:proofErr w:type="spellEnd"/>
-      <w:r>
-        <w:rPr>
-          <w:rFonts w:ascii="Times New Roman" w:hAnsi="Times New Roman" w:cs="Times New Roman"/>
-          <w:b/>
-          <w:sz w:val="28"/>
-          <w:szCs w:val="32"/>
-        </w:rPr>
-        <w:t xml:space="preserve"> Lac, 18</w:t>
+        <w:t>Hoa Lac, 18</w:t>
       </w:r>
       <w:r>
         <w:rPr>
@@ -2923,10 +2668,6 @@
     </w:p>
     <w:p>
       <w:pPr>
-        <w:pStyle w:val="ListParagraph"/>
-        <w:tabs>
-          <w:tab w:val="left" w:pos="1095"/>
-        </w:tabs>
         <w:ind w:left="780"/>
         <w:rPr>
           <w:rFonts w:ascii="Times New Roman" w:hAnsi="Times New Roman" w:cs="Times New Roman"/>
@@ -2934,6 +2675,25 @@
           <w:szCs w:val="32"/>
         </w:rPr>
       </w:pPr>
+      <w:r>
+        <w:rPr>
+          <w:rFonts w:ascii="Times New Roman" w:hAnsi="Times New Roman" w:cs="Times New Roman"/>
+          <w:sz w:val="28"/>
+          <w:szCs w:val="32"/>
+        </w:rPr>
+        <w:t>Nowadays, the humman health issues always are intersted. But hospitals services can’t meet the needs of patients. Many doctors have good specialize but they can’t approach to patients. Patients having difficulty looking for good doctors. Between them don’t have connections, the only solution is go to the hospital. Patients take long time with</w:t>
+      </w:r>
+      <w:r>
+        <w:t xml:space="preserve"> </w:t>
+      </w:r>
+      <w:r>
+        <w:rPr>
+          <w:rFonts w:ascii="Times New Roman" w:hAnsi="Times New Roman" w:cs="Times New Roman"/>
+          <w:sz w:val="28"/>
+          <w:szCs w:val="32"/>
+        </w:rPr>
+        <w:t>hospital procedures and doctors can’t take care them. Olives is a sotfware for doctors. It’s a connection between doctors and patients. Olives helps doctors take care their patients.</w:t>
+      </w:r>
     </w:p>
     <w:p>
       <w:pPr>
@@ -2952,7 +2712,6 @@
           <w:szCs w:val="32"/>
         </w:rPr>
       </w:pPr>
-      <w:bookmarkStart w:id="1" w:name="_GoBack"/>
       <w:r>
         <w:rPr>
           <w:rFonts w:ascii="Times New Roman" w:hAnsi="Times New Roman" w:cs="Times New Roman"/>
@@ -2996,12 +2755,40 @@
           <w:tab w:val="left" w:pos="1095"/>
         </w:tabs>
         <w:ind w:left="1440"/>
-        <w:rPr>
-          <w:rFonts w:ascii="Times New Roman" w:hAnsi="Times New Roman" w:cs="Times New Roman"/>
-          <w:sz w:val="28"/>
-          <w:szCs w:val="32"/>
-        </w:rPr>
-      </w:pPr>
+        <w:outlineLvl w:val="2"/>
+        <w:rPr>
+          <w:rFonts w:ascii="Times New Roman" w:hAnsi="Times New Roman" w:cs="Times New Roman"/>
+          <w:sz w:val="28"/>
+          <w:szCs w:val="32"/>
+        </w:rPr>
+      </w:pPr>
+      <w:r>
+        <w:rPr>
+          <w:rFonts w:ascii="Times New Roman" w:hAnsi="Times New Roman" w:cs="Times New Roman"/>
+          <w:sz w:val="28"/>
+          <w:szCs w:val="32"/>
+        </w:rPr>
+        <w:t>The system has not been developed previously.</w:t>
+      </w:r>
+    </w:p>
+    <w:p>
+      <w:pPr>
+        <w:pStyle w:val="ListParagraph"/>
+        <w:ind w:left="900" w:firstLine="540"/>
+        <w:rPr>
+          <w:rFonts w:ascii="Times New Roman" w:hAnsi="Times New Roman" w:cs="Times New Roman"/>
+          <w:sz w:val="28"/>
+          <w:szCs w:val="32"/>
+        </w:rPr>
+      </w:pPr>
+      <w:r>
+        <w:rPr>
+          <w:rFonts w:ascii="Times New Roman" w:hAnsi="Times New Roman" w:cs="Times New Roman"/>
+          <w:sz w:val="28"/>
+          <w:szCs w:val="32"/>
+        </w:rPr>
+        <w:t>The system is growing up as begin at the moment.</w:t>
+      </w:r>
     </w:p>
     <w:p>
       <w:pPr>
@@ -3032,13 +2819,108 @@
     </w:p>
     <w:p>
       <w:pPr>
-        <w:ind w:left="360"/>
-        <w:rPr>
-          <w:rFonts w:ascii="Times New Roman" w:hAnsi="Times New Roman" w:cs="Times New Roman"/>
-          <w:sz w:val="28"/>
-          <w:szCs w:val="32"/>
-        </w:rPr>
-      </w:pPr>
+        <w:ind w:left="720"/>
+        <w:rPr>
+          <w:rFonts w:ascii="Times New Roman" w:hAnsi="Times New Roman" w:cs="Times New Roman"/>
+          <w:sz w:val="28"/>
+          <w:szCs w:val="32"/>
+        </w:rPr>
+      </w:pPr>
+      <w:r>
+        <w:rPr>
+          <w:rFonts w:ascii="Times New Roman" w:hAnsi="Times New Roman" w:cs="Times New Roman"/>
+          <w:sz w:val="28"/>
+          <w:szCs w:val="32"/>
+        </w:rPr>
+        <w:t>Objects using the system: Admin, doctors, patients</w:t>
+      </w:r>
+    </w:p>
+    <w:p>
+      <w:pPr>
+        <w:ind w:firstLine="720"/>
+        <w:rPr>
+          <w:rFonts w:ascii="Times New Roman" w:hAnsi="Times New Roman" w:cs="Times New Roman"/>
+          <w:sz w:val="28"/>
+          <w:szCs w:val="32"/>
+        </w:rPr>
+      </w:pPr>
+      <w:r>
+        <w:rPr>
+          <w:rFonts w:ascii="Times New Roman" w:hAnsi="Times New Roman" w:cs="Times New Roman"/>
+          <w:sz w:val="28"/>
+          <w:szCs w:val="32"/>
+        </w:rPr>
+        <w:t xml:space="preserve">Function: </w:t>
+      </w:r>
+    </w:p>
+    <w:p>
+      <w:pPr>
+        <w:pStyle w:val="ListParagraph"/>
+        <w:numPr>
+          <w:ilvl w:val="0"/>
+          <w:numId w:val="11"/>
+        </w:numPr>
+        <w:ind w:left="1800"/>
+        <w:rPr>
+          <w:rFonts w:ascii="Times New Roman" w:hAnsi="Times New Roman" w:cs="Times New Roman"/>
+          <w:sz w:val="28"/>
+          <w:szCs w:val="32"/>
+        </w:rPr>
+      </w:pPr>
+      <w:r>
+        <w:rPr>
+          <w:rFonts w:ascii="Times New Roman" w:hAnsi="Times New Roman" w:cs="Times New Roman"/>
+          <w:sz w:val="28"/>
+          <w:szCs w:val="32"/>
+        </w:rPr>
+        <w:t>Admin: Add doctor, View information, Disable/ Enable Doctors, Disable/ Enable Patients, Statistic business.</w:t>
+      </w:r>
+    </w:p>
+    <w:p>
+      <w:pPr>
+        <w:pStyle w:val="ListParagraph"/>
+        <w:numPr>
+          <w:ilvl w:val="0"/>
+          <w:numId w:val="11"/>
+        </w:numPr>
+        <w:ind w:left="1800"/>
+        <w:rPr>
+          <w:rFonts w:ascii="Times New Roman" w:hAnsi="Times New Roman" w:cs="Times New Roman"/>
+          <w:sz w:val="28"/>
+          <w:szCs w:val="32"/>
+        </w:rPr>
+      </w:pPr>
+      <w:r>
+        <w:rPr>
+          <w:rFonts w:ascii="Times New Roman" w:hAnsi="Times New Roman" w:cs="Times New Roman"/>
+          <w:sz w:val="28"/>
+          <w:szCs w:val="32"/>
+        </w:rPr>
+        <w:t>Doctors: View information, Create/Update/Delete medical record, Contact, Appointment, View/Create/Update/Delete prescription, Set status of medical record.</w:t>
+      </w:r>
+    </w:p>
+    <w:p>
+      <w:pPr>
+        <w:pStyle w:val="ListParagraph"/>
+        <w:numPr>
+          <w:ilvl w:val="0"/>
+          <w:numId w:val="11"/>
+        </w:numPr>
+        <w:ind w:left="1800"/>
+        <w:rPr>
+          <w:rFonts w:ascii="Times New Roman" w:hAnsi="Times New Roman" w:cs="Times New Roman"/>
+          <w:sz w:val="28"/>
+          <w:szCs w:val="32"/>
+        </w:rPr>
+      </w:pPr>
+      <w:r>
+        <w:rPr>
+          <w:rFonts w:ascii="Times New Roman" w:hAnsi="Times New Roman" w:cs="Times New Roman"/>
+          <w:sz w:val="28"/>
+          <w:szCs w:val="32"/>
+        </w:rPr>
+        <w:t>Patients:  View information, Create/Update/Delete medical record, Contact, Appointment, View/Create/Update/Delete prescription, Set status of medical record, Find doctors, Rate doctors, Create family relation</w:t>
+      </w:r>
     </w:p>
     <w:p>
       <w:pPr>
@@ -3069,13 +2951,59 @@
     </w:p>
     <w:p>
       <w:pPr>
-        <w:ind w:left="360"/>
-        <w:rPr>
-          <w:rFonts w:ascii="Times New Roman" w:hAnsi="Times New Roman" w:cs="Times New Roman"/>
-          <w:sz w:val="28"/>
-          <w:szCs w:val="32"/>
-        </w:rPr>
-      </w:pPr>
+        <w:pStyle w:val="Heading5"/>
+        <w:keepNext w:val="0"/>
+        <w:keepLines w:val="0"/>
+        <w:numPr>
+          <w:ilvl w:val="0"/>
+          <w:numId w:val="12"/>
+        </w:numPr>
+        <w:spacing w:before="60" w:after="60" w:line="240" w:lineRule="auto"/>
+        <w:jc w:val="both"/>
+        <w:rPr>
+          <w:rFonts w:ascii="Times New Roman" w:eastAsiaTheme="minorEastAsia" w:hAnsi="Times New Roman" w:cs="Times New Roman"/>
+          <w:color w:val="auto"/>
+          <w:sz w:val="28"/>
+          <w:szCs w:val="32"/>
+        </w:rPr>
+      </w:pPr>
+      <w:r>
+        <w:rPr>
+          <w:rFonts w:ascii="Times New Roman" w:eastAsiaTheme="minorEastAsia" w:hAnsi="Times New Roman" w:cs="Times New Roman"/>
+          <w:color w:val="auto"/>
+          <w:sz w:val="28"/>
+          <w:szCs w:val="32"/>
+        </w:rPr>
+        <w:t>This document is for all members engage to &lt;My Doctor&gt;</w:t>
+      </w:r>
+    </w:p>
+    <w:p>
+      <w:pPr>
+        <w:pStyle w:val="Heading5"/>
+        <w:keepNext w:val="0"/>
+        <w:keepLines w:val="0"/>
+        <w:numPr>
+          <w:ilvl w:val="0"/>
+          <w:numId w:val="12"/>
+        </w:numPr>
+        <w:spacing w:before="60" w:after="60" w:line="240" w:lineRule="auto"/>
+        <w:jc w:val="both"/>
+        <w:rPr>
+          <w:rFonts w:ascii="Times New Roman" w:eastAsiaTheme="minorEastAsia" w:hAnsi="Times New Roman" w:cs="Times New Roman"/>
+          <w:color w:val="auto"/>
+          <w:sz w:val="28"/>
+          <w:szCs w:val="32"/>
+        </w:rPr>
+      </w:pPr>
+      <w:r>
+        <w:rPr>
+          <w:rFonts w:ascii="Times New Roman" w:eastAsiaTheme="minorEastAsia" w:hAnsi="Times New Roman" w:cs="Times New Roman"/>
+          <w:color w:val="auto"/>
+          <w:sz w:val="28"/>
+          <w:szCs w:val="32"/>
+        </w:rPr>
+        <w:t>It is used in: Software requirement, evaluation and acceptance standards are developed</w:t>
+      </w:r>
     </w:p>
     <w:p>
       <w:pPr>
@@ -3104,7 +3032,504 @@
         <w:t>Development Environment</w:t>
       </w:r>
     </w:p>
-    <w:bookmarkEnd w:id="1"/>
+    <w:p>
+      <w:pPr>
+        <w:pStyle w:val="ListParagraph"/>
+        <w:numPr>
+          <w:ilvl w:val="0"/>
+          <w:numId w:val="13"/>
+        </w:numPr>
+        <w:spacing w:beforeLines="60" w:before="144" w:afterLines="60" w:after="144" w:line="340" w:lineRule="exact"/>
+        <w:ind w:left="1800"/>
+        <w:rPr>
+          <w:rFonts w:ascii="Times New Roman" w:hAnsi="Times New Roman" w:cs="Times New Roman"/>
+          <w:sz w:val="28"/>
+          <w:szCs w:val="32"/>
+        </w:rPr>
+      </w:pPr>
+      <w:r>
+        <w:rPr>
+          <w:rFonts w:ascii="Times New Roman" w:hAnsi="Times New Roman" w:cs="Times New Roman"/>
+          <w:sz w:val="28"/>
+          <w:szCs w:val="32"/>
+        </w:rPr>
+        <w:t xml:space="preserve">Programming languages: </w:t>
+      </w:r>
+    </w:p>
+    <w:p>
+      <w:pPr>
+        <w:pStyle w:val="ListParagraph"/>
+        <w:numPr>
+          <w:ilvl w:val="0"/>
+          <w:numId w:val="14"/>
+        </w:numPr>
+        <w:spacing w:beforeLines="60" w:before="144" w:afterLines="60" w:after="144" w:line="340" w:lineRule="exact"/>
+        <w:ind w:left="2160"/>
+        <w:rPr>
+          <w:rFonts w:ascii="Times New Roman" w:hAnsi="Times New Roman" w:cs="Times New Roman"/>
+          <w:sz w:val="28"/>
+          <w:szCs w:val="32"/>
+        </w:rPr>
+      </w:pPr>
+      <w:r>
+        <w:rPr>
+          <w:rFonts w:ascii="Times New Roman" w:hAnsi="Times New Roman" w:cs="Times New Roman"/>
+          <w:sz w:val="28"/>
+          <w:szCs w:val="32"/>
+        </w:rPr>
+        <w:t>C#,  HTML5,Objective C</w:t>
+      </w:r>
+    </w:p>
+    <w:p>
+      <w:pPr>
+        <w:pStyle w:val="ListParagraph"/>
+        <w:numPr>
+          <w:ilvl w:val="0"/>
+          <w:numId w:val="13"/>
+        </w:numPr>
+        <w:spacing w:beforeLines="60" w:before="144" w:afterLines="60" w:after="144" w:line="340" w:lineRule="exact"/>
+        <w:ind w:left="1800"/>
+        <w:rPr>
+          <w:rFonts w:ascii="Times New Roman" w:hAnsi="Times New Roman" w:cs="Times New Roman"/>
+          <w:sz w:val="28"/>
+          <w:szCs w:val="32"/>
+        </w:rPr>
+      </w:pPr>
+      <w:r>
+        <w:rPr>
+          <w:rFonts w:ascii="Times New Roman" w:hAnsi="Times New Roman" w:cs="Times New Roman"/>
+          <w:sz w:val="28"/>
+          <w:szCs w:val="32"/>
+        </w:rPr>
+        <w:t>Framework:</w:t>
+      </w:r>
+    </w:p>
+    <w:p>
+      <w:pPr>
+        <w:pStyle w:val="ListParagraph"/>
+        <w:numPr>
+          <w:ilvl w:val="0"/>
+          <w:numId w:val="14"/>
+        </w:numPr>
+        <w:spacing w:beforeLines="60" w:before="144" w:afterLines="60" w:after="144" w:line="340" w:lineRule="exact"/>
+        <w:ind w:left="2160"/>
+        <w:rPr>
+          <w:rFonts w:ascii="Times New Roman" w:hAnsi="Times New Roman" w:cs="Times New Roman"/>
+          <w:sz w:val="28"/>
+          <w:szCs w:val="32"/>
+        </w:rPr>
+      </w:pPr>
+      <w:r>
+        <w:rPr>
+          <w:rFonts w:ascii="Times New Roman" w:hAnsi="Times New Roman" w:cs="Times New Roman"/>
+          <w:sz w:val="28"/>
+          <w:szCs w:val="32"/>
+        </w:rPr>
+        <w:t>AngularJS v1.2.22 (JavaScript)</w:t>
+      </w:r>
+    </w:p>
+    <w:p>
+      <w:pPr>
+        <w:pStyle w:val="ListParagraph"/>
+        <w:numPr>
+          <w:ilvl w:val="0"/>
+          <w:numId w:val="13"/>
+        </w:numPr>
+        <w:spacing w:beforeLines="60" w:before="144" w:afterLines="60" w:after="144" w:line="340" w:lineRule="exact"/>
+        <w:ind w:left="1800"/>
+        <w:rPr>
+          <w:rFonts w:ascii="Times New Roman" w:hAnsi="Times New Roman" w:cs="Times New Roman"/>
+          <w:sz w:val="28"/>
+          <w:szCs w:val="32"/>
+        </w:rPr>
+      </w:pPr>
+      <w:r>
+        <w:rPr>
+          <w:rFonts w:ascii="Times New Roman" w:hAnsi="Times New Roman" w:cs="Times New Roman"/>
+          <w:sz w:val="28"/>
+          <w:szCs w:val="32"/>
+        </w:rPr>
+        <w:t>Software Architecture:</w:t>
+      </w:r>
+    </w:p>
+    <w:p>
+      <w:pPr>
+        <w:pStyle w:val="ListParagraph"/>
+        <w:numPr>
+          <w:ilvl w:val="0"/>
+          <w:numId w:val="14"/>
+        </w:numPr>
+        <w:spacing w:beforeLines="60" w:before="144" w:afterLines="60" w:after="144" w:line="340" w:lineRule="exact"/>
+        <w:ind w:left="2160"/>
+        <w:rPr>
+          <w:rFonts w:ascii="Times New Roman" w:hAnsi="Times New Roman" w:cs="Times New Roman"/>
+          <w:sz w:val="28"/>
+          <w:szCs w:val="32"/>
+        </w:rPr>
+      </w:pPr>
+      <w:r>
+        <w:rPr>
+          <w:rFonts w:ascii="Times New Roman" w:hAnsi="Times New Roman" w:cs="Times New Roman"/>
+          <w:sz w:val="28"/>
+          <w:szCs w:val="32"/>
+        </w:rPr>
+        <w:t xml:space="preserve">Web Service </w:t>
+      </w:r>
+    </w:p>
+    <w:p>
+      <w:pPr>
+        <w:pStyle w:val="ListParagraph"/>
+        <w:numPr>
+          <w:ilvl w:val="0"/>
+          <w:numId w:val="13"/>
+        </w:numPr>
+        <w:spacing w:beforeLines="60" w:before="144" w:afterLines="60" w:after="144" w:line="340" w:lineRule="exact"/>
+        <w:ind w:left="1800"/>
+        <w:rPr>
+          <w:rFonts w:ascii="Times New Roman" w:hAnsi="Times New Roman" w:cs="Times New Roman"/>
+          <w:sz w:val="28"/>
+          <w:szCs w:val="32"/>
+        </w:rPr>
+      </w:pPr>
+      <w:r>
+        <w:rPr>
+          <w:rFonts w:ascii="Times New Roman" w:hAnsi="Times New Roman" w:cs="Times New Roman"/>
+          <w:sz w:val="28"/>
+          <w:szCs w:val="32"/>
+        </w:rPr>
+        <w:lastRenderedPageBreak/>
+        <w:t>Process Model:</w:t>
+      </w:r>
+    </w:p>
+    <w:p>
+      <w:pPr>
+        <w:pStyle w:val="ListParagraph"/>
+        <w:numPr>
+          <w:ilvl w:val="0"/>
+          <w:numId w:val="14"/>
+        </w:numPr>
+        <w:spacing w:beforeLines="60" w:before="144" w:afterLines="60" w:after="144" w:line="340" w:lineRule="exact"/>
+        <w:ind w:left="2160"/>
+        <w:rPr>
+          <w:rFonts w:ascii="Times New Roman" w:hAnsi="Times New Roman" w:cs="Times New Roman"/>
+          <w:sz w:val="28"/>
+          <w:szCs w:val="32"/>
+        </w:rPr>
+      </w:pPr>
+      <w:r>
+        <w:rPr>
+          <w:rFonts w:ascii="Times New Roman" w:hAnsi="Times New Roman" w:cs="Times New Roman"/>
+          <w:sz w:val="28"/>
+          <w:szCs w:val="32"/>
+        </w:rPr>
+        <w:t>Iterative and Incremental Software Process Model.</w:t>
+      </w:r>
+    </w:p>
+    <w:p>
+      <w:pPr>
+        <w:pStyle w:val="ListParagraph"/>
+        <w:numPr>
+          <w:ilvl w:val="0"/>
+          <w:numId w:val="13"/>
+        </w:numPr>
+        <w:spacing w:beforeLines="60" w:before="144" w:afterLines="60" w:after="144" w:line="340" w:lineRule="exact"/>
+        <w:ind w:left="1800"/>
+        <w:rPr>
+          <w:rFonts w:ascii="Times New Roman" w:hAnsi="Times New Roman" w:cs="Times New Roman"/>
+          <w:sz w:val="28"/>
+          <w:szCs w:val="32"/>
+        </w:rPr>
+      </w:pPr>
+      <w:r>
+        <w:rPr>
+          <w:rFonts w:ascii="Times New Roman" w:hAnsi="Times New Roman" w:cs="Times New Roman"/>
+          <w:sz w:val="28"/>
+          <w:szCs w:val="32"/>
+        </w:rPr>
+        <w:t>Version Control:</w:t>
+      </w:r>
+    </w:p>
+    <w:p>
+      <w:pPr>
+        <w:pStyle w:val="ListParagraph"/>
+        <w:numPr>
+          <w:ilvl w:val="0"/>
+          <w:numId w:val="14"/>
+        </w:numPr>
+        <w:spacing w:beforeLines="60" w:before="144" w:afterLines="60" w:after="144" w:line="340" w:lineRule="exact"/>
+        <w:ind w:left="2160"/>
+        <w:rPr>
+          <w:rFonts w:ascii="Times New Roman" w:hAnsi="Times New Roman" w:cs="Times New Roman"/>
+          <w:sz w:val="28"/>
+          <w:szCs w:val="32"/>
+        </w:rPr>
+      </w:pPr>
+      <w:r>
+        <w:rPr>
+          <w:rFonts w:ascii="Times New Roman" w:hAnsi="Times New Roman" w:cs="Times New Roman"/>
+          <w:sz w:val="28"/>
+          <w:szCs w:val="32"/>
+        </w:rPr>
+        <w:t>Github.</w:t>
+      </w:r>
+    </w:p>
+    <w:p>
+      <w:pPr>
+        <w:pStyle w:val="ListParagraph"/>
+        <w:numPr>
+          <w:ilvl w:val="0"/>
+          <w:numId w:val="13"/>
+        </w:numPr>
+        <w:spacing w:beforeLines="60" w:before="144" w:afterLines="60" w:after="144" w:line="340" w:lineRule="exact"/>
+        <w:ind w:left="1800"/>
+        <w:rPr>
+          <w:rFonts w:ascii="Times New Roman" w:hAnsi="Times New Roman" w:cs="Times New Roman"/>
+          <w:sz w:val="28"/>
+          <w:szCs w:val="32"/>
+        </w:rPr>
+      </w:pPr>
+      <w:r>
+        <w:rPr>
+          <w:rFonts w:ascii="Times New Roman" w:hAnsi="Times New Roman" w:cs="Times New Roman"/>
+          <w:sz w:val="28"/>
+          <w:szCs w:val="32"/>
+        </w:rPr>
+        <w:t>IDEs</w:t>
+      </w:r>
+      <w:proofErr w:type="gramStart"/>
+      <w:r>
+        <w:rPr>
+          <w:rFonts w:ascii="Times New Roman" w:hAnsi="Times New Roman" w:cs="Times New Roman"/>
+          <w:sz w:val="28"/>
+          <w:szCs w:val="32"/>
+        </w:rPr>
+        <w:t>:VisualStudio</w:t>
+      </w:r>
+      <w:proofErr w:type="gramEnd"/>
+      <w:r>
+        <w:rPr>
+          <w:rFonts w:ascii="Times New Roman" w:hAnsi="Times New Roman" w:cs="Times New Roman"/>
+          <w:sz w:val="28"/>
+          <w:szCs w:val="32"/>
+        </w:rPr>
+        <w:t xml:space="preserve"> 2015, Xcode, Resharper 10.0.2 ultimate.</w:t>
+      </w:r>
+    </w:p>
+    <w:p>
+      <w:pPr>
+        <w:pStyle w:val="ListParagraph"/>
+        <w:numPr>
+          <w:ilvl w:val="0"/>
+          <w:numId w:val="13"/>
+        </w:numPr>
+        <w:spacing w:beforeLines="60" w:before="144" w:afterLines="60" w:after="144" w:line="340" w:lineRule="exact"/>
+        <w:ind w:left="1800"/>
+        <w:rPr>
+          <w:rFonts w:ascii="Times New Roman" w:hAnsi="Times New Roman" w:cs="Times New Roman"/>
+          <w:sz w:val="28"/>
+          <w:szCs w:val="32"/>
+        </w:rPr>
+      </w:pPr>
+      <w:r>
+        <w:rPr>
+          <w:rFonts w:ascii="Times New Roman" w:hAnsi="Times New Roman" w:cs="Times New Roman"/>
+          <w:sz w:val="28"/>
+          <w:szCs w:val="32"/>
+        </w:rPr>
+        <w:t>DBMS:</w:t>
+      </w:r>
+    </w:p>
+    <w:p>
+      <w:pPr>
+        <w:pStyle w:val="ListParagraph"/>
+        <w:numPr>
+          <w:ilvl w:val="0"/>
+          <w:numId w:val="14"/>
+        </w:numPr>
+        <w:spacing w:beforeLines="60" w:before="144" w:afterLines="60" w:after="144" w:line="340" w:lineRule="exact"/>
+        <w:ind w:left="2160"/>
+        <w:rPr>
+          <w:rFonts w:ascii="Times New Roman" w:hAnsi="Times New Roman" w:cs="Times New Roman"/>
+          <w:sz w:val="28"/>
+          <w:szCs w:val="32"/>
+        </w:rPr>
+      </w:pPr>
+      <w:r>
+        <w:rPr>
+          <w:rFonts w:ascii="Times New Roman" w:hAnsi="Times New Roman" w:cs="Times New Roman"/>
+          <w:sz w:val="28"/>
+          <w:szCs w:val="32"/>
+        </w:rPr>
+        <w:t>MySQL v5.5, Redis v3.0, MySQL Workbench v6.2.</w:t>
+      </w:r>
+    </w:p>
+    <w:p>
+      <w:pPr>
+        <w:pStyle w:val="ListParagraph"/>
+        <w:numPr>
+          <w:ilvl w:val="0"/>
+          <w:numId w:val="13"/>
+        </w:numPr>
+        <w:spacing w:beforeLines="60" w:before="144" w:afterLines="60" w:after="144" w:line="340" w:lineRule="exact"/>
+        <w:ind w:left="1800"/>
+        <w:rPr>
+          <w:rFonts w:ascii="Times New Roman" w:hAnsi="Times New Roman" w:cs="Times New Roman"/>
+          <w:sz w:val="28"/>
+          <w:szCs w:val="32"/>
+        </w:rPr>
+      </w:pPr>
+      <w:r>
+        <w:rPr>
+          <w:rFonts w:ascii="Times New Roman" w:hAnsi="Times New Roman" w:cs="Times New Roman"/>
+          <w:sz w:val="28"/>
+          <w:szCs w:val="32"/>
+        </w:rPr>
+        <w:t>UML tools:</w:t>
+      </w:r>
+    </w:p>
+    <w:p>
+      <w:pPr>
+        <w:pStyle w:val="ListParagraph"/>
+        <w:numPr>
+          <w:ilvl w:val="0"/>
+          <w:numId w:val="14"/>
+        </w:numPr>
+        <w:spacing w:beforeLines="60" w:before="144" w:afterLines="60" w:after="144" w:line="340" w:lineRule="exact"/>
+        <w:ind w:left="2160"/>
+        <w:rPr>
+          <w:rFonts w:ascii="Times New Roman" w:hAnsi="Times New Roman" w:cs="Times New Roman"/>
+          <w:sz w:val="28"/>
+          <w:szCs w:val="32"/>
+        </w:rPr>
+      </w:pPr>
+      <w:r>
+        <w:rPr>
+          <w:rFonts w:ascii="Times New Roman" w:hAnsi="Times New Roman" w:cs="Times New Roman"/>
+          <w:sz w:val="28"/>
+          <w:szCs w:val="32"/>
+        </w:rPr>
+        <w:t>Enterprise Architect v12, Astah Professional v6.9.0</w:t>
+      </w:r>
+    </w:p>
+    <w:p>
+      <w:pPr>
+        <w:pStyle w:val="ListParagraph"/>
+        <w:numPr>
+          <w:ilvl w:val="0"/>
+          <w:numId w:val="13"/>
+        </w:numPr>
+        <w:spacing w:beforeLines="60" w:before="144" w:afterLines="60" w:after="144" w:line="340" w:lineRule="exact"/>
+        <w:ind w:left="1800"/>
+        <w:rPr>
+          <w:rFonts w:ascii="Times New Roman" w:hAnsi="Times New Roman" w:cs="Times New Roman"/>
+          <w:sz w:val="28"/>
+          <w:szCs w:val="32"/>
+        </w:rPr>
+      </w:pPr>
+      <w:r>
+        <w:rPr>
+          <w:rFonts w:ascii="Times New Roman" w:hAnsi="Times New Roman" w:cs="Times New Roman"/>
+          <w:sz w:val="28"/>
+          <w:szCs w:val="32"/>
+        </w:rPr>
+        <w:t>Manage tools:</w:t>
+      </w:r>
+    </w:p>
+    <w:p>
+      <w:pPr>
+        <w:pStyle w:val="ListParagraph"/>
+        <w:numPr>
+          <w:ilvl w:val="0"/>
+          <w:numId w:val="14"/>
+        </w:numPr>
+        <w:spacing w:beforeLines="60" w:before="144" w:afterLines="60" w:after="144" w:line="340" w:lineRule="exact"/>
+        <w:ind w:left="2160"/>
+        <w:rPr>
+          <w:rFonts w:ascii="Times New Roman" w:hAnsi="Times New Roman" w:cs="Times New Roman"/>
+          <w:sz w:val="28"/>
+          <w:szCs w:val="32"/>
+        </w:rPr>
+      </w:pPr>
+      <w:r>
+        <w:rPr>
+          <w:rFonts w:ascii="Times New Roman" w:hAnsi="Times New Roman" w:cs="Times New Roman"/>
+          <w:sz w:val="28"/>
+          <w:szCs w:val="32"/>
+        </w:rPr>
+        <w:t xml:space="preserve">Jira </w:t>
+      </w:r>
+    </w:p>
+    <w:p>
+      <w:pPr>
+        <w:pStyle w:val="ListParagraph"/>
+        <w:numPr>
+          <w:ilvl w:val="0"/>
+          <w:numId w:val="13"/>
+        </w:numPr>
+        <w:spacing w:beforeLines="60" w:before="144" w:afterLines="60" w:after="144" w:line="340" w:lineRule="exact"/>
+        <w:ind w:left="1800"/>
+        <w:rPr>
+          <w:rFonts w:ascii="Times New Roman" w:hAnsi="Times New Roman" w:cs="Times New Roman"/>
+          <w:sz w:val="28"/>
+          <w:szCs w:val="32"/>
+        </w:rPr>
+      </w:pPr>
+      <w:r>
+        <w:rPr>
+          <w:rFonts w:ascii="Times New Roman" w:hAnsi="Times New Roman" w:cs="Times New Roman"/>
+          <w:sz w:val="28"/>
+          <w:szCs w:val="32"/>
+        </w:rPr>
+        <w:t>Web server:</w:t>
+      </w:r>
+    </w:p>
+    <w:p>
+      <w:pPr>
+        <w:pStyle w:val="ListParagraph"/>
+        <w:numPr>
+          <w:ilvl w:val="0"/>
+          <w:numId w:val="14"/>
+        </w:numPr>
+        <w:spacing w:beforeLines="60" w:before="144" w:afterLines="60" w:after="144" w:line="340" w:lineRule="exact"/>
+        <w:ind w:left="2160"/>
+        <w:rPr>
+          <w:rFonts w:ascii="Times New Roman" w:hAnsi="Times New Roman" w:cs="Times New Roman"/>
+          <w:sz w:val="28"/>
+          <w:szCs w:val="32"/>
+        </w:rPr>
+      </w:pPr>
+      <w:r>
+        <w:rPr>
+          <w:rFonts w:ascii="Times New Roman" w:hAnsi="Times New Roman" w:cs="Times New Roman"/>
+          <w:sz w:val="28"/>
+          <w:szCs w:val="32"/>
+        </w:rPr>
+        <w:t>Apache2.0.</w:t>
+      </w:r>
+    </w:p>
+    <w:p>
+      <w:pPr>
+        <w:pStyle w:val="ListParagraph"/>
+        <w:tabs>
+          <w:tab w:val="left" w:pos="1095"/>
+        </w:tabs>
+        <w:ind w:left="2520"/>
+        <w:outlineLvl w:val="2"/>
+        <w:rPr>
+          <w:rFonts w:ascii="Times New Roman" w:hAnsi="Times New Roman" w:cs="Times New Roman"/>
+          <w:sz w:val="28"/>
+          <w:szCs w:val="32"/>
+        </w:rPr>
+      </w:pPr>
+      <w:r>
+        <w:rPr>
+          <w:rFonts w:ascii="Times New Roman" w:hAnsi="Times New Roman" w:cs="Times New Roman"/>
+          <w:sz w:val="28"/>
+          <w:szCs w:val="32"/>
+        </w:rPr>
+        <w:t>Other: Microsoft Office 2013, Microsoft Visio 2013, Microsoft Project 2013</w:t>
+      </w:r>
+    </w:p>
     <w:p>
       <w:pPr>
         <w:pStyle w:val="ListParagraph"/>
@@ -3351,7 +3776,7 @@
           <w:sz w:val="28"/>
           <w:szCs w:val="32"/>
         </w:rPr>
-        <w:t xml:space="preserve">The Iterative and Incremental Software Process Model is most use when the scope of the project is big, the major requirements were defined clearly, some more detail will be added in time, and for the newbie group in software development. By using this software process model, we break down the developing system task into series of smaller </w:t>
+        <w:t xml:space="preserve">The Iterative and Incremental Software Process Model is most use when the scope of the project is big, the major requirements were defined clearly, some more detail will be added in time, and for the newbie group in software development. By using this software process model, we break down the developing system task into series of smaller tasks which be completed separately, evaluated, and subsequently re-worked until the system’s performance adequately. In addition, the iterative model is easier than other </w:t>
       </w:r>
       <w:r>
         <w:rPr>
@@ -3360,7 +3785,7 @@
           <w:szCs w:val="32"/>
         </w:rPr>
         <w:lastRenderedPageBreak/>
-        <w:t>tasks which be completed separately, evaluated, and subsequently re-worked until the system’s performance adequately. In addition, the iterative model is easier than other models when the is</w:t>
+        <w:t>models when the is</w:t>
       </w:r>
       <w:r>
         <w:rPr>
@@ -3430,6 +3855,69 @@
     <w:p>
       <w:pPr>
         <w:pStyle w:val="ListParagraph"/>
+        <w:tabs>
+          <w:tab w:val="left" w:pos="1095"/>
+        </w:tabs>
+        <w:ind w:left="780"/>
+        <w:rPr>
+          <w:rFonts w:ascii="Times New Roman" w:hAnsi="Times New Roman" w:cs="Times New Roman"/>
+          <w:sz w:val="28"/>
+          <w:szCs w:val="32"/>
+        </w:rPr>
+      </w:pPr>
+      <w:r>
+        <w:rPr>
+          <w:rFonts w:ascii="Times New Roman" w:hAnsi="Times New Roman" w:cs="Times New Roman"/>
+          <w:noProof/>
+          <w:sz w:val="28"/>
+          <w:szCs w:val="32"/>
+        </w:rPr>
+        <w:drawing>
+          <wp:inline distT="0" distB="0" distL="0" distR="0">
+            <wp:extent cx="5059850" cy="2981050"/>
+            <wp:effectExtent l="0" t="0" r="7620" b="0"/>
+            <wp:docPr id="1" name="Picture 1"/>
+            <wp:cNvGraphicFramePr>
+              <a:graphicFrameLocks xmlns:a="http://schemas.openxmlformats.org/drawingml/2006/main" noChangeAspect="1"/>
+            </wp:cNvGraphicFramePr>
+            <a:graphic xmlns:a="http://schemas.openxmlformats.org/drawingml/2006/main">
+              <a:graphicData uri="http://schemas.openxmlformats.org/drawingml/2006/picture">
+                <pic:pic xmlns:pic="http://schemas.openxmlformats.org/drawingml/2006/picture">
+                  <pic:nvPicPr>
+                    <pic:cNvPr id="1" name="Capture.PNG"/>
+                    <pic:cNvPicPr/>
+                  </pic:nvPicPr>
+                  <pic:blipFill>
+                    <a:blip r:embed="rId10" cstate="print">
+                      <a:extLst>
+                        <a:ext uri="{28A0092B-C50C-407E-A947-70E740481C1C}">
+                          <a14:useLocalDpi xmlns:a14="http://schemas.microsoft.com/office/drawing/2010/main" val="0"/>
+                        </a:ext>
+                      </a:extLst>
+                    </a:blip>
+                    <a:stretch>
+                      <a:fillRect/>
+                    </a:stretch>
+                  </pic:blipFill>
+                  <pic:spPr>
+                    <a:xfrm>
+                      <a:off x="0" y="0"/>
+                      <a:ext cx="5134418" cy="3024982"/>
+                    </a:xfrm>
+                    <a:prstGeom prst="rect">
+                      <a:avLst/>
+                    </a:prstGeom>
+                  </pic:spPr>
+                </pic:pic>
+              </a:graphicData>
+            </a:graphic>
+          </wp:inline>
+        </w:drawing>
+      </w:r>
+    </w:p>
+    <w:p>
+      <w:pPr>
+        <w:pStyle w:val="ListParagraph"/>
         <w:numPr>
           <w:ilvl w:val="1"/>
           <w:numId w:val="1"/>
@@ -3462,6 +3950,8 @@
           <w:szCs w:val="32"/>
         </w:rPr>
       </w:pPr>
+      <w:bookmarkStart w:id="1" w:name="_GoBack"/>
+      <w:bookmarkEnd w:id="1"/>
     </w:p>
     <w:p>
       <w:pPr>
@@ -3478,8 +3968,8 @@
       </w:pPr>
     </w:p>
     <w:sectPr>
-      <w:headerReference w:type="default" r:id="rId10"/>
-      <w:footerReference w:type="default" r:id="rId11"/>
+      <w:headerReference w:type="default" r:id="rId11"/>
+      <w:footerReference w:type="default" r:id="rId12"/>
       <w:pgSz w:w="11909" w:h="16834" w:code="9"/>
       <w:pgMar w:top="432" w:right="720" w:bottom="432" w:left="720" w:header="432" w:footer="144" w:gutter="0"/>
       <w:cols w:space="720"/>
@@ -3558,7 +4048,7 @@
         <w:noProof/>
         <w:color w:val="5B9BD5" w:themeColor="accent1"/>
       </w:rPr>
-      <w:t>3</w:t>
+      <w:t>5</w:t>
     </w:r>
     <w:r>
       <w:rPr>
@@ -3664,12 +4154,12 @@
         <v:path o:extrusionok="f" gradientshapeok="t" o:connecttype="rect"/>
         <o:lock v:ext="edit" aspectratio="t"/>
       </v:shapetype>
-      <v:shape id="_x0000_i1041" type="#_x0000_t75" style="width:11.25pt;height:11.25pt" o:bullet="t">
+      <v:shape id="_x0000_i1037" type="#_x0000_t75" style="width:11.25pt;height:11.25pt" o:bullet="t">
         <v:imagedata r:id="rId1" o:title="mso563E"/>
       </v:shape>
     </w:pict>
   </w:numPicBullet>
-  <w:abstractNum w:abstractNumId="0" w15:restartNumberingAfterBreak="0">
+  <w:abstractNum w:abstractNumId="0">
     <w:nsid w:val="08A71D7D"/>
     <w:multiLevelType w:val="hybridMultilevel"/>
     <w:tmpl w:val="0FEE5F50"/>
@@ -3784,7 +4274,7 @@
       </w:rPr>
     </w:lvl>
   </w:abstractNum>
-  <w:abstractNum w:abstractNumId="1" w15:restartNumberingAfterBreak="0">
+  <w:abstractNum w:abstractNumId="1">
     <w:nsid w:val="122B3BE6"/>
     <w:multiLevelType w:val="hybridMultilevel"/>
     <w:tmpl w:val="4AE6AD8E"/>
@@ -3897,7 +4387,7 @@
       </w:rPr>
     </w:lvl>
   </w:abstractNum>
-  <w:abstractNum w:abstractNumId="2" w15:restartNumberingAfterBreak="0">
+  <w:abstractNum w:abstractNumId="2">
     <w:nsid w:val="1932428B"/>
     <w:multiLevelType w:val="hybridMultilevel"/>
     <w:tmpl w:val="03ECCC30"/>
@@ -4010,7 +4500,7 @@
       </w:rPr>
     </w:lvl>
   </w:abstractNum>
-  <w:abstractNum w:abstractNumId="3" w15:restartNumberingAfterBreak="0">
+  <w:abstractNum w:abstractNumId="3">
     <w:nsid w:val="1A23694C"/>
     <w:multiLevelType w:val="multilevel"/>
     <w:tmpl w:val="847E5B38"/>
@@ -4020,7 +4510,7 @@
       <w:lvlText w:val="%1."/>
       <w:lvlJc w:val="left"/>
       <w:pPr>
-        <w:ind w:left="720" w:hanging="360"/>
+        <w:ind w:left="900" w:hanging="360"/>
       </w:pPr>
       <w:rPr>
         <w:rFonts w:hint="default"/>
@@ -4046,7 +4536,7 @@
       <w:lvlText w:val="%1.%2.%3"/>
       <w:lvlJc w:val="left"/>
       <w:pPr>
-        <w:ind w:left="1080" w:hanging="720"/>
+        <w:ind w:left="4950" w:hanging="720"/>
       </w:pPr>
       <w:rPr>
         <w:rFonts w:hint="default"/>
@@ -4131,7 +4621,119 @@
       </w:rPr>
     </w:lvl>
   </w:abstractNum>
-  <w:abstractNum w:abstractNumId="4" w15:restartNumberingAfterBreak="0">
+  <w:abstractNum w:abstractNumId="4">
+    <w:nsid w:val="24F44FF9"/>
+    <w:multiLevelType w:val="hybridMultilevel"/>
+    <w:tmpl w:val="69FC60F2"/>
+    <w:lvl w:ilvl="0" w:tplc="39CA7740">
+      <w:numFmt w:val="bullet"/>
+      <w:lvlText w:val="-"/>
+      <w:lvlJc w:val="left"/>
+      <w:pPr>
+        <w:ind w:left="720" w:hanging="360"/>
+      </w:pPr>
+      <w:rPr>
+        <w:rFonts w:ascii="Calibri" w:eastAsiaTheme="minorHAnsi" w:hAnsi="Calibri" w:cstheme="minorBidi" w:hint="default"/>
+      </w:rPr>
+    </w:lvl>
+    <w:lvl w:ilvl="1" w:tplc="04090003">
+      <w:start w:val="1"/>
+      <w:numFmt w:val="bullet"/>
+      <w:lvlText w:val="o"/>
+      <w:lvlJc w:val="left"/>
+      <w:pPr>
+        <w:ind w:left="1440" w:hanging="360"/>
+      </w:pPr>
+      <w:rPr>
+        <w:rFonts w:ascii="Courier New" w:hAnsi="Courier New" w:cs="Courier New" w:hint="default"/>
+      </w:rPr>
+    </w:lvl>
+    <w:lvl w:ilvl="2" w:tplc="04090005" w:tentative="1">
+      <w:start w:val="1"/>
+      <w:numFmt w:val="bullet"/>
+      <w:lvlText w:val=""/>
+      <w:lvlJc w:val="left"/>
+      <w:pPr>
+        <w:ind w:left="2160" w:hanging="360"/>
+      </w:pPr>
+      <w:rPr>
+        <w:rFonts w:ascii="Wingdings" w:hAnsi="Wingdings" w:hint="default"/>
+      </w:rPr>
+    </w:lvl>
+    <w:lvl w:ilvl="3" w:tplc="04090001" w:tentative="1">
+      <w:start w:val="1"/>
+      <w:numFmt w:val="bullet"/>
+      <w:lvlText w:val=""/>
+      <w:lvlJc w:val="left"/>
+      <w:pPr>
+        <w:ind w:left="2880" w:hanging="360"/>
+      </w:pPr>
+      <w:rPr>
+        <w:rFonts w:ascii="Symbol" w:hAnsi="Symbol" w:hint="default"/>
+      </w:rPr>
+    </w:lvl>
+    <w:lvl w:ilvl="4" w:tplc="04090003" w:tentative="1">
+      <w:start w:val="1"/>
+      <w:numFmt w:val="bullet"/>
+      <w:lvlText w:val="o"/>
+      <w:lvlJc w:val="left"/>
+      <w:pPr>
+        <w:ind w:left="3600" w:hanging="360"/>
+      </w:pPr>
+      <w:rPr>
+        <w:rFonts w:ascii="Courier New" w:hAnsi="Courier New" w:cs="Courier New" w:hint="default"/>
+      </w:rPr>
+    </w:lvl>
+    <w:lvl w:ilvl="5" w:tplc="04090005" w:tentative="1">
+      <w:start w:val="1"/>
+      <w:numFmt w:val="bullet"/>
+      <w:lvlText w:val=""/>
+      <w:lvlJc w:val="left"/>
+      <w:pPr>
+        <w:ind w:left="4320" w:hanging="360"/>
+      </w:pPr>
+      <w:rPr>
+        <w:rFonts w:ascii="Wingdings" w:hAnsi="Wingdings" w:hint="default"/>
+      </w:rPr>
+    </w:lvl>
+    <w:lvl w:ilvl="6" w:tplc="04090001" w:tentative="1">
+      <w:start w:val="1"/>
+      <w:numFmt w:val="bullet"/>
+      <w:lvlText w:val=""/>
+      <w:lvlJc w:val="left"/>
+      <w:pPr>
+        <w:ind w:left="5040" w:hanging="360"/>
+      </w:pPr>
+      <w:rPr>
+        <w:rFonts w:ascii="Symbol" w:hAnsi="Symbol" w:hint="default"/>
+      </w:rPr>
+    </w:lvl>
+    <w:lvl w:ilvl="7" w:tplc="04090003" w:tentative="1">
+      <w:start w:val="1"/>
+      <w:numFmt w:val="bullet"/>
+      <w:lvlText w:val="o"/>
+      <w:lvlJc w:val="left"/>
+      <w:pPr>
+        <w:ind w:left="5760" w:hanging="360"/>
+      </w:pPr>
+      <w:rPr>
+        <w:rFonts w:ascii="Courier New" w:hAnsi="Courier New" w:cs="Courier New" w:hint="default"/>
+      </w:rPr>
+    </w:lvl>
+    <w:lvl w:ilvl="8" w:tplc="04090005" w:tentative="1">
+      <w:start w:val="1"/>
+      <w:numFmt w:val="bullet"/>
+      <w:lvlText w:val=""/>
+      <w:lvlJc w:val="left"/>
+      <w:pPr>
+        <w:ind w:left="6480" w:hanging="360"/>
+      </w:pPr>
+      <w:rPr>
+        <w:rFonts w:ascii="Wingdings" w:hAnsi="Wingdings" w:hint="default"/>
+      </w:rPr>
+    </w:lvl>
+  </w:abstractNum>
+  <w:abstractNum w:abstractNumId="5">
     <w:nsid w:val="2534672C"/>
     <w:multiLevelType w:val="hybridMultilevel"/>
     <w:tmpl w:val="865ACE98"/>
@@ -4244,7 +4846,7 @@
       </w:rPr>
     </w:lvl>
   </w:abstractNum>
-  <w:abstractNum w:abstractNumId="5" w15:restartNumberingAfterBreak="0">
+  <w:abstractNum w:abstractNumId="6">
     <w:nsid w:val="313D26C3"/>
     <w:multiLevelType w:val="hybridMultilevel"/>
     <w:tmpl w:val="6B14455C"/>
@@ -4358,7 +4960,7 @@
       </w:rPr>
     </w:lvl>
   </w:abstractNum>
-  <w:abstractNum w:abstractNumId="6" w15:restartNumberingAfterBreak="0">
+  <w:abstractNum w:abstractNumId="7">
     <w:nsid w:val="336600B5"/>
     <w:multiLevelType w:val="hybridMultilevel"/>
     <w:tmpl w:val="AE80F6F4"/>
@@ -4472,7 +5074,232 @@
       </w:rPr>
     </w:lvl>
   </w:abstractNum>
-  <w:abstractNum w:abstractNumId="7" w15:restartNumberingAfterBreak="0">
+  <w:abstractNum w:abstractNumId="8">
+    <w:nsid w:val="3559617B"/>
+    <w:multiLevelType w:val="hybridMultilevel"/>
+    <w:tmpl w:val="DF6A6658"/>
+    <w:lvl w:ilvl="0" w:tplc="2F60DC30">
+      <w:numFmt w:val="bullet"/>
+      <w:lvlText w:val="-"/>
+      <w:lvlJc w:val="left"/>
+      <w:pPr>
+        <w:ind w:left="1080" w:hanging="360"/>
+      </w:pPr>
+      <w:rPr>
+        <w:rFonts w:ascii="Calibri" w:eastAsiaTheme="minorEastAsia" w:hAnsi="Calibri" w:cstheme="minorBidi" w:hint="default"/>
+      </w:rPr>
+    </w:lvl>
+    <w:lvl w:ilvl="1" w:tplc="04090003" w:tentative="1">
+      <w:start w:val="1"/>
+      <w:numFmt w:val="bullet"/>
+      <w:lvlText w:val="o"/>
+      <w:lvlJc w:val="left"/>
+      <w:pPr>
+        <w:ind w:left="1800" w:hanging="360"/>
+      </w:pPr>
+      <w:rPr>
+        <w:rFonts w:ascii="Courier New" w:hAnsi="Courier New" w:cs="Courier New" w:hint="default"/>
+      </w:rPr>
+    </w:lvl>
+    <w:lvl w:ilvl="2" w:tplc="04090005" w:tentative="1">
+      <w:start w:val="1"/>
+      <w:numFmt w:val="bullet"/>
+      <w:lvlText w:val=""/>
+      <w:lvlJc w:val="left"/>
+      <w:pPr>
+        <w:ind w:left="2520" w:hanging="360"/>
+      </w:pPr>
+      <w:rPr>
+        <w:rFonts w:ascii="Wingdings" w:hAnsi="Wingdings" w:hint="default"/>
+      </w:rPr>
+    </w:lvl>
+    <w:lvl w:ilvl="3" w:tplc="04090001" w:tentative="1">
+      <w:start w:val="1"/>
+      <w:numFmt w:val="bullet"/>
+      <w:lvlText w:val=""/>
+      <w:lvlJc w:val="left"/>
+      <w:pPr>
+        <w:ind w:left="3240" w:hanging="360"/>
+      </w:pPr>
+      <w:rPr>
+        <w:rFonts w:ascii="Symbol" w:hAnsi="Symbol" w:hint="default"/>
+      </w:rPr>
+    </w:lvl>
+    <w:lvl w:ilvl="4" w:tplc="04090003" w:tentative="1">
+      <w:start w:val="1"/>
+      <w:numFmt w:val="bullet"/>
+      <w:lvlText w:val="o"/>
+      <w:lvlJc w:val="left"/>
+      <w:pPr>
+        <w:ind w:left="3960" w:hanging="360"/>
+      </w:pPr>
+      <w:rPr>
+        <w:rFonts w:ascii="Courier New" w:hAnsi="Courier New" w:cs="Courier New" w:hint="default"/>
+      </w:rPr>
+    </w:lvl>
+    <w:lvl w:ilvl="5" w:tplc="04090005" w:tentative="1">
+      <w:start w:val="1"/>
+      <w:numFmt w:val="bullet"/>
+      <w:lvlText w:val=""/>
+      <w:lvlJc w:val="left"/>
+      <w:pPr>
+        <w:ind w:left="4680" w:hanging="360"/>
+      </w:pPr>
+      <w:rPr>
+        <w:rFonts w:ascii="Wingdings" w:hAnsi="Wingdings" w:hint="default"/>
+      </w:rPr>
+    </w:lvl>
+    <w:lvl w:ilvl="6" w:tplc="04090001" w:tentative="1">
+      <w:start w:val="1"/>
+      <w:numFmt w:val="bullet"/>
+      <w:lvlText w:val=""/>
+      <w:lvlJc w:val="left"/>
+      <w:pPr>
+        <w:ind w:left="5400" w:hanging="360"/>
+      </w:pPr>
+      <w:rPr>
+        <w:rFonts w:ascii="Symbol" w:hAnsi="Symbol" w:hint="default"/>
+      </w:rPr>
+    </w:lvl>
+    <w:lvl w:ilvl="7" w:tplc="04090003" w:tentative="1">
+      <w:start w:val="1"/>
+      <w:numFmt w:val="bullet"/>
+      <w:lvlText w:val="o"/>
+      <w:lvlJc w:val="left"/>
+      <w:pPr>
+        <w:ind w:left="6120" w:hanging="360"/>
+      </w:pPr>
+      <w:rPr>
+        <w:rFonts w:ascii="Courier New" w:hAnsi="Courier New" w:cs="Courier New" w:hint="default"/>
+      </w:rPr>
+    </w:lvl>
+    <w:lvl w:ilvl="8" w:tplc="04090005" w:tentative="1">
+      <w:start w:val="1"/>
+      <w:numFmt w:val="bullet"/>
+      <w:lvlText w:val=""/>
+      <w:lvlJc w:val="left"/>
+      <w:pPr>
+        <w:ind w:left="6840" w:hanging="360"/>
+      </w:pPr>
+      <w:rPr>
+        <w:rFonts w:ascii="Wingdings" w:hAnsi="Wingdings" w:hint="default"/>
+      </w:rPr>
+    </w:lvl>
+  </w:abstractNum>
+  <w:abstractNum w:abstractNumId="9">
+    <w:nsid w:val="60EB50EA"/>
+    <w:multiLevelType w:val="hybridMultilevel"/>
+    <w:tmpl w:val="EDDE064E"/>
+    <w:lvl w:ilvl="0" w:tplc="911C611C">
+      <w:start w:val="1"/>
+      <w:numFmt w:val="bullet"/>
+      <w:lvlText w:val="-"/>
+      <w:lvlJc w:val="left"/>
+      <w:pPr>
+        <w:ind w:left="1800" w:hanging="360"/>
+      </w:pPr>
+      <w:rPr>
+        <w:rFonts w:ascii="Arial" w:eastAsia="Arial Unicode MS" w:hAnsi="Arial" w:cs="Arial" w:hint="default"/>
+      </w:rPr>
+    </w:lvl>
+    <w:lvl w:ilvl="1" w:tplc="04090003" w:tentative="1">
+      <w:start w:val="1"/>
+      <w:numFmt w:val="bullet"/>
+      <w:lvlText w:val="o"/>
+      <w:lvlJc w:val="left"/>
+      <w:pPr>
+        <w:ind w:left="2520" w:hanging="360"/>
+      </w:pPr>
+      <w:rPr>
+        <w:rFonts w:ascii="Courier New" w:hAnsi="Courier New" w:cs="Courier New" w:hint="default"/>
+      </w:rPr>
+    </w:lvl>
+    <w:lvl w:ilvl="2" w:tplc="04090005" w:tentative="1">
+      <w:start w:val="1"/>
+      <w:numFmt w:val="bullet"/>
+      <w:lvlText w:val=""/>
+      <w:lvlJc w:val="left"/>
+      <w:pPr>
+        <w:ind w:left="3240" w:hanging="360"/>
+      </w:pPr>
+      <w:rPr>
+        <w:rFonts w:ascii="Wingdings" w:hAnsi="Wingdings" w:hint="default"/>
+      </w:rPr>
+    </w:lvl>
+    <w:lvl w:ilvl="3" w:tplc="04090001" w:tentative="1">
+      <w:start w:val="1"/>
+      <w:numFmt w:val="bullet"/>
+      <w:lvlText w:val=""/>
+      <w:lvlJc w:val="left"/>
+      <w:pPr>
+        <w:ind w:left="3960" w:hanging="360"/>
+      </w:pPr>
+      <w:rPr>
+        <w:rFonts w:ascii="Symbol" w:hAnsi="Symbol" w:hint="default"/>
+      </w:rPr>
+    </w:lvl>
+    <w:lvl w:ilvl="4" w:tplc="04090003" w:tentative="1">
+      <w:start w:val="1"/>
+      <w:numFmt w:val="bullet"/>
+      <w:lvlText w:val="o"/>
+      <w:lvlJc w:val="left"/>
+      <w:pPr>
+        <w:ind w:left="4680" w:hanging="360"/>
+      </w:pPr>
+      <w:rPr>
+        <w:rFonts w:ascii="Courier New" w:hAnsi="Courier New" w:cs="Courier New" w:hint="default"/>
+      </w:rPr>
+    </w:lvl>
+    <w:lvl w:ilvl="5" w:tplc="04090005" w:tentative="1">
+      <w:start w:val="1"/>
+      <w:numFmt w:val="bullet"/>
+      <w:lvlText w:val=""/>
+      <w:lvlJc w:val="left"/>
+      <w:pPr>
+        <w:ind w:left="5400" w:hanging="360"/>
+      </w:pPr>
+      <w:rPr>
+        <w:rFonts w:ascii="Wingdings" w:hAnsi="Wingdings" w:hint="default"/>
+      </w:rPr>
+    </w:lvl>
+    <w:lvl w:ilvl="6" w:tplc="04090001" w:tentative="1">
+      <w:start w:val="1"/>
+      <w:numFmt w:val="bullet"/>
+      <w:lvlText w:val=""/>
+      <w:lvlJc w:val="left"/>
+      <w:pPr>
+        <w:ind w:left="6120" w:hanging="360"/>
+      </w:pPr>
+      <w:rPr>
+        <w:rFonts w:ascii="Symbol" w:hAnsi="Symbol" w:hint="default"/>
+      </w:rPr>
+    </w:lvl>
+    <w:lvl w:ilvl="7" w:tplc="04090003" w:tentative="1">
+      <w:start w:val="1"/>
+      <w:numFmt w:val="bullet"/>
+      <w:lvlText w:val="o"/>
+      <w:lvlJc w:val="left"/>
+      <w:pPr>
+        <w:ind w:left="6840" w:hanging="360"/>
+      </w:pPr>
+      <w:rPr>
+        <w:rFonts w:ascii="Courier New" w:hAnsi="Courier New" w:cs="Courier New" w:hint="default"/>
+      </w:rPr>
+    </w:lvl>
+    <w:lvl w:ilvl="8" w:tplc="04090005" w:tentative="1">
+      <w:start w:val="1"/>
+      <w:numFmt w:val="bullet"/>
+      <w:lvlText w:val=""/>
+      <w:lvlJc w:val="left"/>
+      <w:pPr>
+        <w:ind w:left="7560" w:hanging="360"/>
+      </w:pPr>
+      <w:rPr>
+        <w:rFonts w:ascii="Wingdings" w:hAnsi="Wingdings" w:hint="default"/>
+      </w:rPr>
+    </w:lvl>
+  </w:abstractNum>
+  <w:abstractNum w:abstractNumId="10">
     <w:nsid w:val="6AA802BD"/>
     <w:multiLevelType w:val="hybridMultilevel"/>
     <w:tmpl w:val="B8EE197C"/>
@@ -4584,7 +5411,120 @@
       </w:rPr>
     </w:lvl>
   </w:abstractNum>
-  <w:abstractNum w:abstractNumId="8" w15:restartNumberingAfterBreak="0">
+  <w:abstractNum w:abstractNumId="11">
+    <w:nsid w:val="76016256"/>
+    <w:multiLevelType w:val="hybridMultilevel"/>
+    <w:tmpl w:val="E990C6E8"/>
+    <w:lvl w:ilvl="0" w:tplc="04090001">
+      <w:start w:val="1"/>
+      <w:numFmt w:val="bullet"/>
+      <w:lvlText w:val=""/>
+      <w:lvlJc w:val="left"/>
+      <w:pPr>
+        <w:ind w:left="360" w:hanging="360"/>
+      </w:pPr>
+      <w:rPr>
+        <w:rFonts w:ascii="Symbol" w:hAnsi="Symbol" w:hint="default"/>
+      </w:rPr>
+    </w:lvl>
+    <w:lvl w:ilvl="1" w:tplc="04090003" w:tentative="1">
+      <w:start w:val="1"/>
+      <w:numFmt w:val="bullet"/>
+      <w:lvlText w:val="o"/>
+      <w:lvlJc w:val="left"/>
+      <w:pPr>
+        <w:ind w:left="1080" w:hanging="360"/>
+      </w:pPr>
+      <w:rPr>
+        <w:rFonts w:ascii="Courier New" w:hAnsi="Courier New" w:cs="Courier New" w:hint="default"/>
+      </w:rPr>
+    </w:lvl>
+    <w:lvl w:ilvl="2" w:tplc="04090005" w:tentative="1">
+      <w:start w:val="1"/>
+      <w:numFmt w:val="bullet"/>
+      <w:lvlText w:val=""/>
+      <w:lvlJc w:val="left"/>
+      <w:pPr>
+        <w:ind w:left="1800" w:hanging="360"/>
+      </w:pPr>
+      <w:rPr>
+        <w:rFonts w:ascii="Wingdings" w:hAnsi="Wingdings" w:hint="default"/>
+      </w:rPr>
+    </w:lvl>
+    <w:lvl w:ilvl="3" w:tplc="04090001" w:tentative="1">
+      <w:start w:val="1"/>
+      <w:numFmt w:val="bullet"/>
+      <w:lvlText w:val=""/>
+      <w:lvlJc w:val="left"/>
+      <w:pPr>
+        <w:ind w:left="2520" w:hanging="360"/>
+      </w:pPr>
+      <w:rPr>
+        <w:rFonts w:ascii="Symbol" w:hAnsi="Symbol" w:hint="default"/>
+      </w:rPr>
+    </w:lvl>
+    <w:lvl w:ilvl="4" w:tplc="04090003" w:tentative="1">
+      <w:start w:val="1"/>
+      <w:numFmt w:val="bullet"/>
+      <w:lvlText w:val="o"/>
+      <w:lvlJc w:val="left"/>
+      <w:pPr>
+        <w:ind w:left="3240" w:hanging="360"/>
+      </w:pPr>
+      <w:rPr>
+        <w:rFonts w:ascii="Courier New" w:hAnsi="Courier New" w:cs="Courier New" w:hint="default"/>
+      </w:rPr>
+    </w:lvl>
+    <w:lvl w:ilvl="5" w:tplc="04090005" w:tentative="1">
+      <w:start w:val="1"/>
+      <w:numFmt w:val="bullet"/>
+      <w:lvlText w:val=""/>
+      <w:lvlJc w:val="left"/>
+      <w:pPr>
+        <w:ind w:left="3960" w:hanging="360"/>
+      </w:pPr>
+      <w:rPr>
+        <w:rFonts w:ascii="Wingdings" w:hAnsi="Wingdings" w:hint="default"/>
+      </w:rPr>
+    </w:lvl>
+    <w:lvl w:ilvl="6" w:tplc="04090001" w:tentative="1">
+      <w:start w:val="1"/>
+      <w:numFmt w:val="bullet"/>
+      <w:lvlText w:val=""/>
+      <w:lvlJc w:val="left"/>
+      <w:pPr>
+        <w:ind w:left="4680" w:hanging="360"/>
+      </w:pPr>
+      <w:rPr>
+        <w:rFonts w:ascii="Symbol" w:hAnsi="Symbol" w:hint="default"/>
+      </w:rPr>
+    </w:lvl>
+    <w:lvl w:ilvl="7" w:tplc="04090003" w:tentative="1">
+      <w:start w:val="1"/>
+      <w:numFmt w:val="bullet"/>
+      <w:lvlText w:val="o"/>
+      <w:lvlJc w:val="left"/>
+      <w:pPr>
+        <w:ind w:left="5400" w:hanging="360"/>
+      </w:pPr>
+      <w:rPr>
+        <w:rFonts w:ascii="Courier New" w:hAnsi="Courier New" w:cs="Courier New" w:hint="default"/>
+      </w:rPr>
+    </w:lvl>
+    <w:lvl w:ilvl="8" w:tplc="04090005" w:tentative="1">
+      <w:start w:val="1"/>
+      <w:numFmt w:val="bullet"/>
+      <w:lvlText w:val=""/>
+      <w:lvlJc w:val="left"/>
+      <w:pPr>
+        <w:ind w:left="6120" w:hanging="360"/>
+      </w:pPr>
+      <w:rPr>
+        <w:rFonts w:ascii="Wingdings" w:hAnsi="Wingdings" w:hint="default"/>
+      </w:rPr>
+    </w:lvl>
+  </w:abstractNum>
+  <w:abstractNum w:abstractNumId="12">
     <w:nsid w:val="79823E84"/>
     <w:multiLevelType w:val="hybridMultilevel"/>
     <w:tmpl w:val="CBE215F2"/>
@@ -4696,7 +5636,7 @@
       </w:rPr>
     </w:lvl>
   </w:abstractNum>
-  <w:abstractNum w:abstractNumId="9" w15:restartNumberingAfterBreak="0">
+  <w:abstractNum w:abstractNumId="13">
     <w:nsid w:val="7D586D96"/>
     <w:multiLevelType w:val="hybridMultilevel"/>
     <w:tmpl w:val="0A547632"/>
@@ -4812,31 +5752,43 @@
     <w:abstractNumId w:val="3"/>
   </w:num>
   <w:num w:numId="2">
-    <w:abstractNumId w:val="6"/>
+    <w:abstractNumId w:val="7"/>
   </w:num>
   <w:num w:numId="3">
-    <w:abstractNumId w:val="8"/>
+    <w:abstractNumId w:val="12"/>
   </w:num>
   <w:num w:numId="4">
     <w:abstractNumId w:val="1"/>
   </w:num>
   <w:num w:numId="5">
-    <w:abstractNumId w:val="9"/>
+    <w:abstractNumId w:val="13"/>
   </w:num>
   <w:num w:numId="6">
-    <w:abstractNumId w:val="7"/>
+    <w:abstractNumId w:val="10"/>
   </w:num>
   <w:num w:numId="7">
     <w:abstractNumId w:val="2"/>
   </w:num>
   <w:num w:numId="8">
-    <w:abstractNumId w:val="4"/>
+    <w:abstractNumId w:val="5"/>
   </w:num>
   <w:num w:numId="9">
-    <w:abstractNumId w:val="5"/>
+    <w:abstractNumId w:val="6"/>
   </w:num>
   <w:num w:numId="10">
     <w:abstractNumId w:val="0"/>
+  </w:num>
+  <w:num w:numId="11">
+    <w:abstractNumId w:val="8"/>
+  </w:num>
+  <w:num w:numId="12">
+    <w:abstractNumId w:val="9"/>
+  </w:num>
+  <w:num w:numId="13">
+    <w:abstractNumId w:val="11"/>
+  </w:num>
+  <w:num w:numId="14">
+    <w:abstractNumId w:val="4"/>
   </w:num>
 </w:numbering>
 </file>
@@ -5256,6 +6208,26 @@
       <w:szCs w:val="32"/>
     </w:rPr>
   </w:style>
+  <w:style w:type="paragraph" w:styleId="Heading5">
+    <w:name w:val="heading 5"/>
+    <w:basedOn w:val="Normal"/>
+    <w:next w:val="Normal"/>
+    <w:link w:val="Heading5Char"/>
+    <w:uiPriority w:val="9"/>
+    <w:unhideWhenUsed/>
+    <w:qFormat/>
+    <w:rsid w:val="00CA01D9"/>
+    <w:pPr>
+      <w:keepNext/>
+      <w:keepLines/>
+      <w:spacing w:before="40" w:after="0"/>
+      <w:outlineLvl w:val="4"/>
+    </w:pPr>
+    <w:rPr>
+      <w:rFonts w:asciiTheme="majorHAnsi" w:eastAsiaTheme="majorEastAsia" w:hAnsiTheme="majorHAnsi" w:cstheme="majorBidi"/>
+      <w:color w:val="2E74B5" w:themeColor="accent1" w:themeShade="BF"/>
+    </w:rPr>
+  </w:style>
   <w:style w:type="character" w:default="1" w:styleId="DefaultParagraphFont">
     <w:name w:val="Default Paragraph Font"/>
     <w:uiPriority w:val="1"/>
@@ -5292,6 +6264,7 @@
       <w:spacing w:after="0" w:line="240" w:lineRule="auto"/>
     </w:pPr>
     <w:tblPr>
+      <w:tblInd w:w="0" w:type="dxa"/>
       <w:tblBorders>
         <w:top w:val="single" w:sz="4" w:space="0" w:color="auto"/>
         <w:left w:val="single" w:sz="4" w:space="0" w:color="auto"/>
@@ -5300,6 +6273,12 @@
         <w:insideH w:val="single" w:sz="4" w:space="0" w:color="auto"/>
         <w:insideV w:val="single" w:sz="4" w:space="0" w:color="auto"/>
       </w:tblBorders>
+      <w:tblCellMar>
+        <w:top w:w="0" w:type="dxa"/>
+        <w:left w:w="108" w:type="dxa"/>
+        <w:bottom w:w="0" w:type="dxa"/>
+        <w:right w:w="108" w:type="dxa"/>
+      </w:tblCellMar>
     </w:tblPr>
   </w:style>
   <w:style w:type="paragraph" w:styleId="Header">
@@ -5426,7 +6405,9 @@
   </w:style>
   <w:style w:type="paragraph" w:styleId="ListParagraph">
     <w:name w:val="List Paragraph"/>
+    <w:aliases w:val="lever 0"/>
     <w:basedOn w:val="Normal"/>
+    <w:link w:val="ListParagraphChar"/>
     <w:uiPriority w:val="34"/>
     <w:qFormat/>
     <w:rsid w:val="0054455C"/>
@@ -5480,6 +6461,59 @@
       <w:sz w:val="18"/>
       <w:szCs w:val="18"/>
     </w:rPr>
+  </w:style>
+  <w:style w:type="character" w:customStyle="1" w:styleId="Heading5Char">
+    <w:name w:val="Heading 5 Char"/>
+    <w:basedOn w:val="DefaultParagraphFont"/>
+    <w:link w:val="Heading5"/>
+    <w:uiPriority w:val="9"/>
+    <w:rsid w:val="00CA01D9"/>
+    <w:rPr>
+      <w:rFonts w:asciiTheme="majorHAnsi" w:eastAsiaTheme="majorEastAsia" w:hAnsiTheme="majorHAnsi" w:cstheme="majorBidi"/>
+      <w:color w:val="2E74B5" w:themeColor="accent1" w:themeShade="BF"/>
+    </w:rPr>
+  </w:style>
+  <w:style w:type="paragraph" w:customStyle="1" w:styleId="Tabletext">
+    <w:name w:val="Tabletext"/>
+    <w:basedOn w:val="Normal"/>
+    <w:rsid w:val="00CA01D9"/>
+    <w:pPr>
+      <w:keepLines/>
+      <w:widowControl w:val="0"/>
+      <w:spacing w:after="0" w:line="240" w:lineRule="atLeast"/>
+    </w:pPr>
+    <w:rPr>
+      <w:rFonts w:ascii="Arial" w:eastAsia="Times New Roman" w:hAnsi="Arial" w:cs="Times New Roman"/>
+      <w:sz w:val="20"/>
+      <w:szCs w:val="20"/>
+      <w:lang w:eastAsia="en-US"/>
+    </w:rPr>
+  </w:style>
+  <w:style w:type="character" w:customStyle="1" w:styleId="ListParagraphChar">
+    <w:name w:val="List Paragraph Char"/>
+    <w:aliases w:val="lever 0 Char"/>
+    <w:link w:val="ListParagraph"/>
+    <w:uiPriority w:val="34"/>
+    <w:locked/>
+    <w:rsid w:val="00CA01D9"/>
+  </w:style>
+  <w:style w:type="paragraph" w:styleId="Date">
+    <w:name w:val="Date"/>
+    <w:basedOn w:val="Normal"/>
+    <w:next w:val="Normal"/>
+    <w:link w:val="DateChar"/>
+    <w:uiPriority w:val="99"/>
+    <w:semiHidden/>
+    <w:unhideWhenUsed/>
+    <w:rsid w:val="00392ACA"/>
+  </w:style>
+  <w:style w:type="character" w:customStyle="1" w:styleId="DateChar">
+    <w:name w:val="Date Char"/>
+    <w:basedOn w:val="DefaultParagraphFont"/>
+    <w:link w:val="Date"/>
+    <w:uiPriority w:val="99"/>
+    <w:semiHidden/>
+    <w:rsid w:val="00392ACA"/>
   </w:style>
 </w:styles>
 </file>
@@ -5768,7 +6802,7 @@
 </file>
 
 <file path=customXml/itemProps1.xml><?xml version="1.0" encoding="utf-8"?>
-<ds:datastoreItem xmlns:ds="http://schemas.openxmlformats.org/officeDocument/2006/customXml" ds:itemID="{8053403F-9655-4AF6-B153-3372CFE7597B}">
+<ds:datastoreItem xmlns:ds="http://schemas.openxmlformats.org/officeDocument/2006/customXml" ds:itemID="{28199261-5615-4FEA-B999-2A082F57E290}">
   <ds:schemaRefs>
     <ds:schemaRef ds:uri="http://schemas.openxmlformats.org/officeDocument/2006/bibliography"/>
   </ds:schemaRefs>

</xml_diff>

<commit_message>
fix lai report 2
</commit_message>
<xml_diff>
--- a/002 - DOCUMENT/Reference/Report 2/Report2_OlivesTeam.docx
+++ b/002 - DOCUMENT/Reference/Report 2/Report2_OlivesTeam.docx
@@ -435,52 +435,14 @@
                 <w:szCs w:val="32"/>
               </w:rPr>
             </w:pPr>
-            <w:proofErr w:type="spellStart"/>
-            <w:r>
-              <w:rPr>
-                <w:rFonts w:ascii="Times New Roman" w:hAnsi="Times New Roman" w:cs="Times New Roman"/>
-                <w:sz w:val="28"/>
-                <w:szCs w:val="32"/>
-              </w:rPr>
-              <w:t>Phạm</w:t>
-            </w:r>
-            <w:proofErr w:type="spellEnd"/>
-            <w:r>
-              <w:rPr>
-                <w:rFonts w:ascii="Times New Roman" w:hAnsi="Times New Roman" w:cs="Times New Roman"/>
-                <w:sz w:val="28"/>
-                <w:szCs w:val="32"/>
-              </w:rPr>
-              <w:t xml:space="preserve"> </w:t>
-            </w:r>
-            <w:proofErr w:type="spellStart"/>
-            <w:r>
-              <w:rPr>
-                <w:rFonts w:ascii="Times New Roman" w:hAnsi="Times New Roman" w:cs="Times New Roman"/>
-                <w:sz w:val="28"/>
-                <w:szCs w:val="32"/>
-              </w:rPr>
-              <w:t>Đức</w:t>
-            </w:r>
-            <w:proofErr w:type="spellEnd"/>
-            <w:r>
-              <w:rPr>
-                <w:rFonts w:ascii="Times New Roman" w:hAnsi="Times New Roman" w:cs="Times New Roman"/>
-                <w:sz w:val="28"/>
-                <w:szCs w:val="32"/>
-              </w:rPr>
-              <w:t xml:space="preserve"> </w:t>
-            </w:r>
-            <w:proofErr w:type="spellStart"/>
-            <w:r>
-              <w:rPr>
-                <w:rFonts w:ascii="Times New Roman" w:hAnsi="Times New Roman" w:cs="Times New Roman"/>
-                <w:sz w:val="28"/>
-                <w:szCs w:val="32"/>
-              </w:rPr>
-              <w:t>Thắng</w:t>
-            </w:r>
-            <w:proofErr w:type="spellEnd"/>
+            <w:r>
+              <w:rPr>
+                <w:rFonts w:ascii="Times New Roman" w:hAnsi="Times New Roman" w:cs="Times New Roman"/>
+                <w:sz w:val="28"/>
+                <w:szCs w:val="32"/>
+              </w:rPr>
+              <w:t>Phạm Đức Thắng</w:t>
+            </w:r>
           </w:p>
         </w:tc>
         <w:tc>
@@ -535,59 +497,13 @@
                 <w:szCs w:val="32"/>
               </w:rPr>
             </w:pPr>
-            <w:proofErr w:type="spellStart"/>
-            <w:r>
-              <w:rPr>
-                <w:rFonts w:ascii="Times New Roman" w:hAnsi="Times New Roman" w:cs="Times New Roman"/>
-                <w:sz w:val="28"/>
-                <w:szCs w:val="32"/>
-              </w:rPr>
-              <w:t>Trần</w:t>
-            </w:r>
-            <w:proofErr w:type="spellEnd"/>
-            <w:r>
-              <w:rPr>
-                <w:rFonts w:ascii="Times New Roman" w:hAnsi="Times New Roman" w:cs="Times New Roman"/>
-                <w:sz w:val="28"/>
-                <w:szCs w:val="32"/>
-              </w:rPr>
-              <w:t xml:space="preserve"> </w:t>
-            </w:r>
-            <w:proofErr w:type="spellStart"/>
-            <w:r>
-              <w:rPr>
-                <w:rFonts w:ascii="Times New Roman" w:hAnsi="Times New Roman" w:cs="Times New Roman"/>
-                <w:sz w:val="28"/>
-                <w:szCs w:val="32"/>
-              </w:rPr>
-              <w:t>Ánh</w:t>
-            </w:r>
-            <w:proofErr w:type="spellEnd"/>
-            <w:r>
-              <w:rPr>
-                <w:rFonts w:ascii="Times New Roman" w:hAnsi="Times New Roman" w:cs="Times New Roman"/>
-                <w:sz w:val="28"/>
-                <w:szCs w:val="32"/>
-              </w:rPr>
-              <w:t xml:space="preserve"> </w:t>
-            </w:r>
-            <w:proofErr w:type="spellStart"/>
-            <w:r>
-              <w:rPr>
-                <w:rFonts w:ascii="Times New Roman" w:hAnsi="Times New Roman" w:cs="Times New Roman"/>
-                <w:sz w:val="28"/>
-                <w:szCs w:val="32"/>
-              </w:rPr>
-              <w:t>Dương</w:t>
-            </w:r>
-            <w:proofErr w:type="spellEnd"/>
-            <w:r>
-              <w:rPr>
-                <w:rFonts w:ascii="Times New Roman" w:hAnsi="Times New Roman" w:cs="Times New Roman"/>
-                <w:sz w:val="28"/>
-                <w:szCs w:val="32"/>
-              </w:rPr>
-              <w:t xml:space="preserve"> </w:t>
+            <w:r>
+              <w:rPr>
+                <w:rFonts w:ascii="Times New Roman" w:hAnsi="Times New Roman" w:cs="Times New Roman"/>
+                <w:sz w:val="28"/>
+                <w:szCs w:val="32"/>
+              </w:rPr>
+              <w:t xml:space="preserve">Trần Ánh Dương </w:t>
             </w:r>
           </w:p>
         </w:tc>
@@ -643,34 +559,14 @@
                 <w:szCs w:val="32"/>
               </w:rPr>
             </w:pPr>
-            <w:proofErr w:type="spellStart"/>
-            <w:r>
-              <w:rPr>
-                <w:rFonts w:ascii="Times New Roman" w:hAnsi="Times New Roman" w:cs="Times New Roman"/>
-                <w:sz w:val="28"/>
-                <w:szCs w:val="32"/>
-              </w:rPr>
-              <w:t>Phạm</w:t>
-            </w:r>
-            <w:proofErr w:type="spellEnd"/>
-            <w:r>
-              <w:rPr>
-                <w:rFonts w:ascii="Times New Roman" w:hAnsi="Times New Roman" w:cs="Times New Roman"/>
-                <w:sz w:val="28"/>
-                <w:szCs w:val="32"/>
-              </w:rPr>
-              <w:t xml:space="preserve"> Minh </w:t>
-            </w:r>
-            <w:proofErr w:type="spellStart"/>
-            <w:r>
-              <w:rPr>
-                <w:rFonts w:ascii="Times New Roman" w:hAnsi="Times New Roman" w:cs="Times New Roman"/>
-                <w:sz w:val="28"/>
-                <w:szCs w:val="32"/>
-              </w:rPr>
-              <w:t>Tuấn</w:t>
-            </w:r>
-            <w:proofErr w:type="spellEnd"/>
+            <w:r>
+              <w:rPr>
+                <w:rFonts w:ascii="Times New Roman" w:hAnsi="Times New Roman" w:cs="Times New Roman"/>
+                <w:sz w:val="28"/>
+                <w:szCs w:val="32"/>
+              </w:rPr>
+              <w:t>Phạm Minh Tuấn</w:t>
+            </w:r>
           </w:p>
         </w:tc>
         <w:tc>
@@ -725,52 +621,14 @@
                 <w:szCs w:val="32"/>
               </w:rPr>
             </w:pPr>
-            <w:proofErr w:type="spellStart"/>
-            <w:r>
-              <w:rPr>
-                <w:rFonts w:ascii="Times New Roman" w:hAnsi="Times New Roman" w:cs="Times New Roman"/>
-                <w:sz w:val="28"/>
-                <w:szCs w:val="32"/>
-              </w:rPr>
-              <w:t>Bùi</w:t>
-            </w:r>
-            <w:proofErr w:type="spellEnd"/>
-            <w:r>
-              <w:rPr>
-                <w:rFonts w:ascii="Times New Roman" w:hAnsi="Times New Roman" w:cs="Times New Roman"/>
-                <w:sz w:val="28"/>
-                <w:szCs w:val="32"/>
-              </w:rPr>
-              <w:t xml:space="preserve"> </w:t>
-            </w:r>
-            <w:proofErr w:type="spellStart"/>
-            <w:r>
-              <w:rPr>
-                <w:rFonts w:ascii="Times New Roman" w:hAnsi="Times New Roman" w:cs="Times New Roman"/>
-                <w:sz w:val="28"/>
-                <w:szCs w:val="32"/>
-              </w:rPr>
-              <w:t>Quốc</w:t>
-            </w:r>
-            <w:proofErr w:type="spellEnd"/>
-            <w:r>
-              <w:rPr>
-                <w:rFonts w:ascii="Times New Roman" w:hAnsi="Times New Roman" w:cs="Times New Roman"/>
-                <w:sz w:val="28"/>
-                <w:szCs w:val="32"/>
-              </w:rPr>
-              <w:t xml:space="preserve"> </w:t>
-            </w:r>
-            <w:proofErr w:type="spellStart"/>
-            <w:r>
-              <w:rPr>
-                <w:rFonts w:ascii="Times New Roman" w:hAnsi="Times New Roman" w:cs="Times New Roman"/>
-                <w:sz w:val="28"/>
-                <w:szCs w:val="32"/>
-              </w:rPr>
-              <w:t>Trọng</w:t>
-            </w:r>
-            <w:proofErr w:type="spellEnd"/>
+            <w:r>
+              <w:rPr>
+                <w:rFonts w:ascii="Times New Roman" w:hAnsi="Times New Roman" w:cs="Times New Roman"/>
+                <w:sz w:val="28"/>
+                <w:szCs w:val="32"/>
+              </w:rPr>
+              <w:t>Bùi Quốc Trọng</w:t>
+            </w:r>
           </w:p>
         </w:tc>
         <w:tc>
@@ -825,59 +683,13 @@
                 <w:szCs w:val="32"/>
               </w:rPr>
             </w:pPr>
-            <w:proofErr w:type="spellStart"/>
-            <w:r>
-              <w:rPr>
-                <w:rFonts w:ascii="Times New Roman" w:hAnsi="Times New Roman" w:cs="Times New Roman"/>
-                <w:sz w:val="28"/>
-                <w:szCs w:val="32"/>
-              </w:rPr>
-              <w:t>Nguyễn</w:t>
-            </w:r>
-            <w:proofErr w:type="spellEnd"/>
-            <w:r>
-              <w:rPr>
-                <w:rFonts w:ascii="Times New Roman" w:hAnsi="Times New Roman" w:cs="Times New Roman"/>
-                <w:sz w:val="28"/>
-                <w:szCs w:val="32"/>
-              </w:rPr>
-              <w:t xml:space="preserve"> </w:t>
-            </w:r>
-            <w:proofErr w:type="spellStart"/>
-            <w:r>
-              <w:rPr>
-                <w:rFonts w:ascii="Times New Roman" w:hAnsi="Times New Roman" w:cs="Times New Roman"/>
-                <w:sz w:val="28"/>
-                <w:szCs w:val="32"/>
-              </w:rPr>
-              <w:t>Văn</w:t>
-            </w:r>
-            <w:proofErr w:type="spellEnd"/>
-            <w:r>
-              <w:rPr>
-                <w:rFonts w:ascii="Times New Roman" w:hAnsi="Times New Roman" w:cs="Times New Roman"/>
-                <w:sz w:val="28"/>
-                <w:szCs w:val="32"/>
-              </w:rPr>
-              <w:t xml:space="preserve"> </w:t>
-            </w:r>
-            <w:proofErr w:type="spellStart"/>
-            <w:r>
-              <w:rPr>
-                <w:rFonts w:ascii="Times New Roman" w:hAnsi="Times New Roman" w:cs="Times New Roman"/>
-                <w:sz w:val="28"/>
-                <w:szCs w:val="32"/>
-              </w:rPr>
-              <w:t>Hưng</w:t>
-            </w:r>
-            <w:proofErr w:type="spellEnd"/>
-            <w:r>
-              <w:rPr>
-                <w:rFonts w:ascii="Times New Roman" w:hAnsi="Times New Roman" w:cs="Times New Roman"/>
-                <w:sz w:val="28"/>
-                <w:szCs w:val="32"/>
-              </w:rPr>
-              <w:t xml:space="preserve"> </w:t>
+            <w:r>
+              <w:rPr>
+                <w:rFonts w:ascii="Times New Roman" w:hAnsi="Times New Roman" w:cs="Times New Roman"/>
+                <w:sz w:val="28"/>
+                <w:szCs w:val="32"/>
+              </w:rPr>
+              <w:t xml:space="preserve">Nguyễn Văn Hưng </w:t>
             </w:r>
           </w:p>
         </w:tc>
@@ -933,41 +745,13 @@
                 <w:szCs w:val="32"/>
               </w:rPr>
             </w:pPr>
-            <w:proofErr w:type="spellStart"/>
-            <w:r>
-              <w:rPr>
-                <w:rFonts w:ascii="Times New Roman" w:hAnsi="Times New Roman" w:cs="Times New Roman"/>
-                <w:sz w:val="28"/>
-                <w:szCs w:val="32"/>
-              </w:rPr>
-              <w:t>Nguyễn</w:t>
-            </w:r>
-            <w:proofErr w:type="spellEnd"/>
-            <w:r>
-              <w:rPr>
-                <w:rFonts w:ascii="Times New Roman" w:hAnsi="Times New Roman" w:cs="Times New Roman"/>
-                <w:sz w:val="28"/>
-                <w:szCs w:val="32"/>
-              </w:rPr>
-              <w:t xml:space="preserve"> </w:t>
-            </w:r>
-            <w:proofErr w:type="spellStart"/>
-            <w:r>
-              <w:rPr>
-                <w:rFonts w:ascii="Times New Roman" w:hAnsi="Times New Roman" w:cs="Times New Roman"/>
-                <w:sz w:val="28"/>
-                <w:szCs w:val="32"/>
-              </w:rPr>
-              <w:t>Duy</w:t>
-            </w:r>
-            <w:proofErr w:type="spellEnd"/>
-            <w:r>
-              <w:rPr>
-                <w:rFonts w:ascii="Times New Roman" w:hAnsi="Times New Roman" w:cs="Times New Roman"/>
-                <w:sz w:val="28"/>
-                <w:szCs w:val="32"/>
-              </w:rPr>
-              <w:t xml:space="preserve"> Linh</w:t>
+            <w:r>
+              <w:rPr>
+                <w:rFonts w:ascii="Times New Roman" w:hAnsi="Times New Roman" w:cs="Times New Roman"/>
+                <w:sz w:val="28"/>
+                <w:szCs w:val="32"/>
+              </w:rPr>
+              <w:t>Nguyễn Duy Linh</w:t>
             </w:r>
           </w:p>
         </w:tc>
@@ -1038,36 +822,8 @@
                 <w:sz w:val="28"/>
                 <w:szCs w:val="32"/>
               </w:rPr>
-              <w:t xml:space="preserve">Lecturer: Phan </w:t>
-            </w:r>
-            <w:proofErr w:type="spellStart"/>
-            <w:r>
-              <w:rPr>
-                <w:rFonts w:ascii="Times New Roman" w:hAnsi="Times New Roman" w:cs="Times New Roman"/>
-                <w:sz w:val="28"/>
-                <w:szCs w:val="32"/>
-              </w:rPr>
-              <w:t>Trường</w:t>
-            </w:r>
-            <w:proofErr w:type="spellEnd"/>
-            <w:r>
-              <w:rPr>
-                <w:rFonts w:ascii="Times New Roman" w:hAnsi="Times New Roman" w:cs="Times New Roman"/>
-                <w:sz w:val="28"/>
-                <w:szCs w:val="32"/>
-              </w:rPr>
-              <w:t xml:space="preserve"> </w:t>
-            </w:r>
-            <w:proofErr w:type="spellStart"/>
-            <w:r>
-              <w:rPr>
-                <w:rFonts w:ascii="Times New Roman" w:hAnsi="Times New Roman" w:cs="Times New Roman"/>
-                <w:sz w:val="28"/>
-                <w:szCs w:val="32"/>
-              </w:rPr>
-              <w:t>Lâm</w:t>
-            </w:r>
-            <w:proofErr w:type="spellEnd"/>
+              <w:t>Lecturer: Phan Trường Lâm</w:t>
+            </w:r>
           </w:p>
         </w:tc>
       </w:tr>
@@ -1174,7 +930,6 @@
           <w:szCs w:val="32"/>
         </w:rPr>
       </w:pPr>
-      <w:proofErr w:type="spellStart"/>
       <w:r>
         <w:rPr>
           <w:rFonts w:ascii="Times New Roman" w:hAnsi="Times New Roman" w:cs="Times New Roman"/>
@@ -1182,17 +937,7 @@
           <w:sz w:val="28"/>
           <w:szCs w:val="32"/>
         </w:rPr>
-        <w:t>Hoa</w:t>
-      </w:r>
-      <w:proofErr w:type="spellEnd"/>
-      <w:r>
-        <w:rPr>
-          <w:rFonts w:ascii="Times New Roman" w:hAnsi="Times New Roman" w:cs="Times New Roman"/>
-          <w:b/>
-          <w:sz w:val="28"/>
-          <w:szCs w:val="32"/>
-        </w:rPr>
-        <w:t xml:space="preserve"> Lac, 18</w:t>
+        <w:t>Hoa Lac, 18</w:t>
       </w:r>
       <w:r>
         <w:rPr>
@@ -2936,43 +2681,7 @@
           <w:sz w:val="28"/>
           <w:szCs w:val="32"/>
         </w:rPr>
-        <w:t xml:space="preserve">Nowadays, the </w:t>
-      </w:r>
-      <w:proofErr w:type="spellStart"/>
-      <w:r>
-        <w:rPr>
-          <w:rFonts w:ascii="Times New Roman" w:hAnsi="Times New Roman" w:cs="Times New Roman"/>
-          <w:sz w:val="28"/>
-          <w:szCs w:val="32"/>
-        </w:rPr>
-        <w:t>humman</w:t>
-      </w:r>
-      <w:proofErr w:type="spellEnd"/>
-      <w:r>
-        <w:rPr>
-          <w:rFonts w:ascii="Times New Roman" w:hAnsi="Times New Roman" w:cs="Times New Roman"/>
-          <w:sz w:val="28"/>
-          <w:szCs w:val="32"/>
-        </w:rPr>
-        <w:t xml:space="preserve"> health issues always are </w:t>
-      </w:r>
-      <w:proofErr w:type="spellStart"/>
-      <w:r>
-        <w:rPr>
-          <w:rFonts w:ascii="Times New Roman" w:hAnsi="Times New Roman" w:cs="Times New Roman"/>
-          <w:sz w:val="28"/>
-          <w:szCs w:val="32"/>
-        </w:rPr>
-        <w:t>intersted</w:t>
-      </w:r>
-      <w:proofErr w:type="spellEnd"/>
-      <w:r>
-        <w:rPr>
-          <w:rFonts w:ascii="Times New Roman" w:hAnsi="Times New Roman" w:cs="Times New Roman"/>
-          <w:sz w:val="28"/>
-          <w:szCs w:val="32"/>
-        </w:rPr>
-        <w:t>. But hospitals services can’t meet the needs of patients. Many doctors have good specialize but they can’t approach to patients. Patients having difficulty looking for good doctors. Between them don’t have connections, the only solution is go to the hospital. Patients take long time with</w:t>
+        <w:t>Nowadays, the humman health issues always are intersted. But hospitals services can’t meet the needs of patients. Many doctors have good specialize but they can’t approach to patients. Patients having difficulty looking for good doctors. Between them don’t have connections, the only solution is go to the hospital. Patients take long time with</w:t>
       </w:r>
       <w:r>
         <w:t xml:space="preserve"> </w:t>
@@ -2983,25 +2692,7 @@
           <w:sz w:val="28"/>
           <w:szCs w:val="32"/>
         </w:rPr>
-        <w:t xml:space="preserve">hospital procedures and doctors can’t take care them. Olives is a </w:t>
-      </w:r>
-      <w:proofErr w:type="spellStart"/>
-      <w:r>
-        <w:rPr>
-          <w:rFonts w:ascii="Times New Roman" w:hAnsi="Times New Roman" w:cs="Times New Roman"/>
-          <w:sz w:val="28"/>
-          <w:szCs w:val="32"/>
-        </w:rPr>
-        <w:t>sotfware</w:t>
-      </w:r>
-      <w:proofErr w:type="spellEnd"/>
-      <w:r>
-        <w:rPr>
-          <w:rFonts w:ascii="Times New Roman" w:hAnsi="Times New Roman" w:cs="Times New Roman"/>
-          <w:sz w:val="28"/>
-          <w:szCs w:val="32"/>
-        </w:rPr>
-        <w:t xml:space="preserve"> for doctors. It’s a connection between doctors and patients. Olives helps doctors take care their patients.</w:t>
+        <w:t>hospital procedures and doctors can’t take care them. Olives is a sotfware for doctors. It’s a connection between doctors and patients. Olives helps doctors take care their patients.</w:t>
       </w:r>
     </w:p>
     <w:p>
@@ -3573,23 +3264,13 @@
           <w:szCs w:val="32"/>
         </w:rPr>
       </w:pPr>
-      <w:proofErr w:type="spellStart"/>
-      <w:r>
-        <w:rPr>
-          <w:rFonts w:ascii="Times New Roman" w:hAnsi="Times New Roman" w:cs="Times New Roman"/>
-          <w:sz w:val="28"/>
-          <w:szCs w:val="32"/>
-        </w:rPr>
-        <w:t>Github</w:t>
-      </w:r>
-      <w:proofErr w:type="spellEnd"/>
-      <w:r>
-        <w:rPr>
-          <w:rFonts w:ascii="Times New Roman" w:hAnsi="Times New Roman" w:cs="Times New Roman"/>
-          <w:sz w:val="28"/>
-          <w:szCs w:val="32"/>
-        </w:rPr>
-        <w:t>.</w:t>
+      <w:r>
+        <w:rPr>
+          <w:rFonts w:ascii="Times New Roman" w:hAnsi="Times New Roman" w:cs="Times New Roman"/>
+          <w:sz w:val="28"/>
+          <w:szCs w:val="32"/>
+        </w:rPr>
+        <w:t>Github.</w:t>
       </w:r>
     </w:p>
     <w:p>
@@ -3623,59 +3304,13 @@
         </w:rPr>
         <w:t xml:space="preserve"> </w:t>
       </w:r>
-      <w:proofErr w:type="spellStart"/>
-      <w:r>
-        <w:rPr>
-          <w:rFonts w:ascii="Times New Roman" w:hAnsi="Times New Roman" w:cs="Times New Roman"/>
-          <w:sz w:val="28"/>
-          <w:szCs w:val="32"/>
-        </w:rPr>
-        <w:t>VisualStudio</w:t>
-      </w:r>
-      <w:proofErr w:type="spellEnd"/>
-      <w:r>
-        <w:rPr>
-          <w:rFonts w:ascii="Times New Roman" w:hAnsi="Times New Roman" w:cs="Times New Roman"/>
-          <w:sz w:val="28"/>
-          <w:szCs w:val="32"/>
-        </w:rPr>
-        <w:t xml:space="preserve"> 2015, </w:t>
-      </w:r>
-      <w:proofErr w:type="spellStart"/>
-      <w:r>
-        <w:rPr>
-          <w:rFonts w:ascii="Times New Roman" w:hAnsi="Times New Roman" w:cs="Times New Roman"/>
-          <w:sz w:val="28"/>
-          <w:szCs w:val="32"/>
-        </w:rPr>
-        <w:t>Xcode</w:t>
-      </w:r>
-      <w:proofErr w:type="spellEnd"/>
-      <w:r>
-        <w:rPr>
-          <w:rFonts w:ascii="Times New Roman" w:hAnsi="Times New Roman" w:cs="Times New Roman"/>
-          <w:sz w:val="28"/>
-          <w:szCs w:val="32"/>
-        </w:rPr>
-        <w:t xml:space="preserve">, </w:t>
-      </w:r>
-      <w:proofErr w:type="spellStart"/>
-      <w:r>
-        <w:rPr>
-          <w:rFonts w:ascii="Times New Roman" w:hAnsi="Times New Roman" w:cs="Times New Roman"/>
-          <w:sz w:val="28"/>
-          <w:szCs w:val="32"/>
-        </w:rPr>
-        <w:t>Resharper</w:t>
-      </w:r>
-      <w:proofErr w:type="spellEnd"/>
-      <w:r>
-        <w:rPr>
-          <w:rFonts w:ascii="Times New Roman" w:hAnsi="Times New Roman" w:cs="Times New Roman"/>
-          <w:sz w:val="28"/>
-          <w:szCs w:val="32"/>
-        </w:rPr>
-        <w:t xml:space="preserve"> 10.0.2 ultimate.</w:t>
+      <w:r>
+        <w:rPr>
+          <w:rFonts w:ascii="Times New Roman" w:hAnsi="Times New Roman" w:cs="Times New Roman"/>
+          <w:sz w:val="28"/>
+          <w:szCs w:val="32"/>
+        </w:rPr>
+        <w:t>VisualStudio 2015, Xcode, Resharper 10.0.2 ultimate.</w:t>
       </w:r>
     </w:p>
     <w:p>
@@ -3723,25 +3358,7 @@
           <w:sz w:val="28"/>
           <w:szCs w:val="32"/>
         </w:rPr>
-        <w:t xml:space="preserve">MySQL v5.5, </w:t>
-      </w:r>
-      <w:proofErr w:type="spellStart"/>
-      <w:r>
-        <w:rPr>
-          <w:rFonts w:ascii="Times New Roman" w:hAnsi="Times New Roman" w:cs="Times New Roman"/>
-          <w:sz w:val="28"/>
-          <w:szCs w:val="32"/>
-        </w:rPr>
-        <w:t>Redis</w:t>
-      </w:r>
-      <w:proofErr w:type="spellEnd"/>
-      <w:r>
-        <w:rPr>
-          <w:rFonts w:ascii="Times New Roman" w:hAnsi="Times New Roman" w:cs="Times New Roman"/>
-          <w:sz w:val="28"/>
-          <w:szCs w:val="32"/>
-        </w:rPr>
-        <w:t xml:space="preserve"> v3.0, MySQL Workbench v6.2.</w:t>
+        <w:t>MySQL v5.5, Redis v3.0, MySQL Workbench v6.2.</w:t>
       </w:r>
     </w:p>
     <w:p>
@@ -3789,25 +3406,7 @@
           <w:sz w:val="28"/>
           <w:szCs w:val="32"/>
         </w:rPr>
-        <w:t xml:space="preserve">Enterprise Architect v12, </w:t>
-      </w:r>
-      <w:proofErr w:type="spellStart"/>
-      <w:r>
-        <w:rPr>
-          <w:rFonts w:ascii="Times New Roman" w:hAnsi="Times New Roman" w:cs="Times New Roman"/>
-          <w:sz w:val="28"/>
-          <w:szCs w:val="32"/>
-        </w:rPr>
-        <w:t>Astah</w:t>
-      </w:r>
-      <w:proofErr w:type="spellEnd"/>
-      <w:r>
-        <w:rPr>
-          <w:rFonts w:ascii="Times New Roman" w:hAnsi="Times New Roman" w:cs="Times New Roman"/>
-          <w:sz w:val="28"/>
-          <w:szCs w:val="32"/>
-        </w:rPr>
-        <w:t xml:space="preserve"> Professional v6.9.0</w:t>
+        <w:t>Enterprise Architect v12, Astah Professional v6.9.0</w:t>
       </w:r>
     </w:p>
     <w:p>
@@ -4259,6 +3858,8 @@
         </w:rPr>
         <w:t>Organizational Structure</w:t>
       </w:r>
+      <w:bookmarkStart w:id="1" w:name="_GoBack"/>
+      <w:bookmarkEnd w:id="1"/>
     </w:p>
     <w:p>
       <w:pPr>
@@ -4273,13 +3874,16 @@
       </w:pPr>
       <w:r>
         <w:rPr>
+          <w:rFonts w:ascii="Times New Roman" w:hAnsi="Times New Roman" w:cs="Times New Roman"/>
           <w:noProof/>
+          <w:sz w:val="28"/>
+          <w:szCs w:val="32"/>
         </w:rPr>
         <w:drawing>
           <wp:inline distT="0" distB="0" distL="0" distR="0">
-            <wp:extent cx="6677031" cy="3933825"/>
-            <wp:effectExtent l="0" t="0" r="9525" b="0"/>
-            <wp:docPr id="1" name="Picture 1"/>
+            <wp:extent cx="4718590" cy="2552429"/>
+            <wp:effectExtent l="0" t="0" r="6350" b="635"/>
+            <wp:docPr id="4" name="Picture 4"/>
             <wp:cNvGraphicFramePr>
               <a:graphicFrameLocks xmlns:a="http://schemas.openxmlformats.org/drawingml/2006/main" noChangeAspect="1"/>
             </wp:cNvGraphicFramePr>
@@ -4287,7 +3891,7 @@
               <a:graphicData uri="http://schemas.openxmlformats.org/drawingml/2006/picture">
                 <pic:pic xmlns:pic="http://schemas.openxmlformats.org/drawingml/2006/picture">
                   <pic:nvPicPr>
-                    <pic:cNvPr id="1" name="Capture.PNG"/>
+                    <pic:cNvPr id="4" name="Capture23.PNG"/>
                     <pic:cNvPicPr/>
                   </pic:nvPicPr>
                   <pic:blipFill>
@@ -4305,7 +3909,7 @@
                   <pic:spPr>
                     <a:xfrm>
                       <a:off x="0" y="0"/>
-                      <a:ext cx="6689600" cy="3941230"/>
+                      <a:ext cx="4731910" cy="2559634"/>
                     </a:xfrm>
                     <a:prstGeom prst="rect">
                       <a:avLst/>
@@ -4343,15 +3947,7 @@
           <w:sz w:val="28"/>
           <w:szCs w:val="32"/>
         </w:rPr>
-        <w:t xml:space="preserve">2.2.2 </w:t>
-      </w:r>
-      <w:r>
-        <w:rPr>
-          <w:rFonts w:ascii="Times New Roman" w:hAnsi="Times New Roman" w:cs="Times New Roman"/>
-          <w:sz w:val="28"/>
-          <w:szCs w:val="32"/>
-        </w:rPr>
-        <w:t>Project Role</w:t>
+        <w:t>2.2.2 Project Role</w:t>
       </w:r>
     </w:p>
     <w:tbl>
@@ -4464,7 +4060,6 @@
                 <w:szCs w:val="28"/>
               </w:rPr>
             </w:pPr>
-            <w:proofErr w:type="spellStart"/>
             <w:r>
               <w:rPr>
                 <w:rFonts w:ascii="Times New Roman" w:hAnsi="Times New Roman" w:cs="Times New Roman"/>
@@ -4473,7 +4068,6 @@
               </w:rPr>
               <w:t>ThangPD</w:t>
             </w:r>
-            <w:proofErr w:type="spellEnd"/>
           </w:p>
         </w:tc>
         <w:tc>
@@ -4550,7 +4144,6 @@
                 <w:szCs w:val="28"/>
               </w:rPr>
             </w:pPr>
-            <w:proofErr w:type="spellStart"/>
             <w:r>
               <w:rPr>
                 <w:rFonts w:ascii="Times New Roman" w:hAnsi="Times New Roman" w:cs="Times New Roman"/>
@@ -4559,7 +4152,6 @@
               </w:rPr>
               <w:t>TrongBQ</w:t>
             </w:r>
-            <w:proofErr w:type="spellEnd"/>
           </w:p>
         </w:tc>
         <w:tc>
@@ -4663,7 +4255,6 @@
                 <w:szCs w:val="28"/>
               </w:rPr>
             </w:pPr>
-            <w:proofErr w:type="spellStart"/>
             <w:r>
               <w:rPr>
                 <w:rFonts w:ascii="Times New Roman" w:hAnsi="Times New Roman" w:cs="Times New Roman"/>
@@ -4672,7 +4263,6 @@
               </w:rPr>
               <w:t>LinhND</w:t>
             </w:r>
-            <w:proofErr w:type="spellEnd"/>
           </w:p>
         </w:tc>
         <w:tc>
@@ -4767,7 +4357,6 @@
                 <w:szCs w:val="28"/>
               </w:rPr>
             </w:pPr>
-            <w:proofErr w:type="spellStart"/>
             <w:r>
               <w:rPr>
                 <w:rFonts w:ascii="Times New Roman" w:hAnsi="Times New Roman" w:cs="Times New Roman"/>
@@ -4776,7 +4365,6 @@
               </w:rPr>
               <w:t>TuanPM</w:t>
             </w:r>
-            <w:proofErr w:type="spellEnd"/>
           </w:p>
         </w:tc>
         <w:tc>
@@ -4830,25 +4418,7 @@
                 <w:sz w:val="28"/>
                 <w:szCs w:val="28"/>
               </w:rPr>
-              <w:t>nvolve to code product. (</w:t>
-            </w:r>
-            <w:proofErr w:type="spellStart"/>
-            <w:r>
-              <w:rPr>
-                <w:rFonts w:ascii="Times New Roman" w:hAnsi="Times New Roman" w:cs="Times New Roman"/>
-                <w:sz w:val="28"/>
-                <w:szCs w:val="28"/>
-              </w:rPr>
-              <w:t>Colecting</w:t>
-            </w:r>
-            <w:proofErr w:type="spellEnd"/>
-            <w:r>
-              <w:rPr>
-                <w:rFonts w:ascii="Times New Roman" w:hAnsi="Times New Roman" w:cs="Times New Roman"/>
-                <w:sz w:val="28"/>
-                <w:szCs w:val="28"/>
-              </w:rPr>
-              <w:t xml:space="preserve"> database. To be in charge of data issues. Review code. Fix bug) </w:t>
+              <w:t xml:space="preserve">nvolve to code product. (Colecting database. To be in charge of data issues. Review code. Fix bug) </w:t>
             </w:r>
           </w:p>
         </w:tc>
@@ -4872,7 +4442,6 @@
                 <w:szCs w:val="28"/>
               </w:rPr>
             </w:pPr>
-            <w:proofErr w:type="spellStart"/>
             <w:r>
               <w:rPr>
                 <w:rFonts w:ascii="Times New Roman" w:hAnsi="Times New Roman" w:cs="Times New Roman"/>
@@ -4881,7 +4450,6 @@
               </w:rPr>
               <w:t>DuongTA</w:t>
             </w:r>
-            <w:proofErr w:type="spellEnd"/>
           </w:p>
         </w:tc>
         <w:tc>
@@ -5004,17 +4572,14 @@
                 <w:szCs w:val="28"/>
               </w:rPr>
             </w:pPr>
-            <w:proofErr w:type="spellStart"/>
-            <w:r>
-              <w:rPr>
-                <w:rFonts w:ascii="Times New Roman" w:hAnsi="Times New Roman" w:cs="Times New Roman"/>
-                <w:sz w:val="28"/>
-                <w:szCs w:val="28"/>
-              </w:rPr>
-              <w:lastRenderedPageBreak/>
+            <w:r>
+              <w:rPr>
+                <w:rFonts w:ascii="Times New Roman" w:hAnsi="Times New Roman" w:cs="Times New Roman"/>
+                <w:sz w:val="28"/>
+                <w:szCs w:val="28"/>
+              </w:rPr>
               <w:t>HungNV</w:t>
             </w:r>
-            <w:proofErr w:type="spellEnd"/>
           </w:p>
         </w:tc>
         <w:tc>
@@ -5134,6 +4699,7 @@
           <w:sz w:val="28"/>
           <w:szCs w:val="32"/>
         </w:rPr>
+        <w:lastRenderedPageBreak/>
         <w:t>Resource</w:t>
       </w:r>
       <w:r>
@@ -5162,8 +4728,6 @@
           <w:szCs w:val="32"/>
         </w:rPr>
       </w:pPr>
-      <w:bookmarkStart w:id="1" w:name="_GoBack"/>
-      <w:bookmarkEnd w:id="1"/>
       <w:r>
         <w:rPr>
           <w:rFonts w:ascii="Times New Roman" w:hAnsi="Times New Roman" w:cs="Times New Roman"/>
@@ -5261,25 +4825,7 @@
           <w:sz w:val="28"/>
           <w:szCs w:val="32"/>
         </w:rPr>
-        <w:t xml:space="preserve">- 1 Dell </w:t>
-      </w:r>
-      <w:proofErr w:type="spellStart"/>
-      <w:r>
-        <w:rPr>
-          <w:rFonts w:ascii="Times New Roman" w:hAnsi="Times New Roman" w:cs="Times New Roman"/>
-          <w:sz w:val="28"/>
-          <w:szCs w:val="32"/>
-        </w:rPr>
-        <w:t>Alienware</w:t>
-      </w:r>
-      <w:proofErr w:type="spellEnd"/>
-      <w:r>
-        <w:rPr>
-          <w:rFonts w:ascii="Times New Roman" w:hAnsi="Times New Roman" w:cs="Times New Roman"/>
-          <w:sz w:val="28"/>
-          <w:szCs w:val="32"/>
-        </w:rPr>
-        <w:t xml:space="preserve"> Core i7</w:t>
+        <w:t>- 1 Dell Alienware Core i7</w:t>
       </w:r>
       <w:r>
         <w:rPr>
@@ -6104,7 +5650,6 @@
           <w:sz w:val="28"/>
           <w:szCs w:val="32"/>
         </w:rPr>
-        <w:lastRenderedPageBreak/>
         <w:t>Configuration Management Process</w:t>
       </w:r>
       <w:r>
@@ -6334,7 +5879,6 @@
                 <w:szCs w:val="32"/>
               </w:rPr>
             </w:pPr>
-            <w:proofErr w:type="spellStart"/>
             <w:r>
               <w:rPr>
                 <w:rFonts w:ascii="Times New Roman" w:hAnsi="Times New Roman" w:cs="Times New Roman"/>
@@ -6349,16 +5893,7 @@
                 <w:sz w:val="28"/>
                 <w:szCs w:val="32"/>
               </w:rPr>
-              <w:t>_ProjectPlan_v</w:t>
-            </w:r>
-            <w:proofErr w:type="spellEnd"/>
-            <w:r>
-              <w:rPr>
-                <w:rFonts w:ascii="Times New Roman" w:hAnsi="Times New Roman" w:cs="Times New Roman"/>
-                <w:sz w:val="28"/>
-                <w:szCs w:val="32"/>
-              </w:rPr>
-              <w:t xml:space="preserve">[version number] </w:t>
+              <w:t xml:space="preserve">_ProjectPlan_v[version number] </w:t>
             </w:r>
           </w:p>
           <w:p>
@@ -6465,6 +6000,7 @@
                 <w:sz w:val="28"/>
                 <w:szCs w:val="32"/>
               </w:rPr>
+              <w:lastRenderedPageBreak/>
               <w:t>2</w:t>
             </w:r>
           </w:p>
@@ -6513,7 +6049,6 @@
                 <w:szCs w:val="32"/>
               </w:rPr>
             </w:pPr>
-            <w:proofErr w:type="spellStart"/>
             <w:r>
               <w:rPr>
                 <w:rFonts w:ascii="Times New Roman" w:hAnsi="Times New Roman" w:cs="Times New Roman"/>
@@ -6528,16 +6063,7 @@
                 <w:sz w:val="28"/>
                 <w:szCs w:val="32"/>
               </w:rPr>
-              <w:t>_SRS_v</w:t>
-            </w:r>
-            <w:proofErr w:type="spellEnd"/>
-            <w:r>
-              <w:rPr>
-                <w:rFonts w:ascii="Times New Roman" w:hAnsi="Times New Roman" w:cs="Times New Roman"/>
-                <w:sz w:val="28"/>
-                <w:szCs w:val="32"/>
-              </w:rPr>
-              <w:t xml:space="preserve">[version number] </w:t>
+              <w:t xml:space="preserve">_SRS_v[version number] </w:t>
             </w:r>
           </w:p>
           <w:p>
@@ -6652,7 +6178,6 @@
                 <w:szCs w:val="32"/>
               </w:rPr>
             </w:pPr>
-            <w:proofErr w:type="spellStart"/>
             <w:r>
               <w:rPr>
                 <w:rFonts w:ascii="Times New Roman" w:hAnsi="Times New Roman" w:cs="Times New Roman"/>
@@ -6667,16 +6192,7 @@
                 <w:sz w:val="28"/>
                 <w:szCs w:val="32"/>
               </w:rPr>
-              <w:t>AD_v</w:t>
-            </w:r>
-            <w:proofErr w:type="spellEnd"/>
-            <w:r>
-              <w:rPr>
-                <w:rFonts w:ascii="Times New Roman" w:hAnsi="Times New Roman" w:cs="Times New Roman"/>
-                <w:sz w:val="28"/>
-                <w:szCs w:val="32"/>
-              </w:rPr>
-              <w:t>[ver</w:t>
+              <w:t>AD_v[ver</w:t>
             </w:r>
             <w:r>
               <w:rPr>
@@ -7073,7 +6589,6 @@
                 <w:szCs w:val="32"/>
               </w:rPr>
             </w:pPr>
-            <w:proofErr w:type="spellStart"/>
             <w:r>
               <w:rPr>
                 <w:rFonts w:ascii="Times New Roman" w:hAnsi="Times New Roman" w:cs="Times New Roman"/>
@@ -7088,16 +6603,7 @@
                 <w:sz w:val="28"/>
                 <w:szCs w:val="32"/>
               </w:rPr>
-              <w:t>_SourceCode</w:t>
-            </w:r>
-            <w:proofErr w:type="spellEnd"/>
-            <w:r>
-              <w:rPr>
-                <w:rFonts w:ascii="Times New Roman" w:hAnsi="Times New Roman" w:cs="Times New Roman"/>
-                <w:sz w:val="28"/>
-                <w:szCs w:val="32"/>
-              </w:rPr>
-              <w:t xml:space="preserve">_ v[version number][Tested/Untested] </w:t>
+              <w:t xml:space="preserve">_SourceCode_ v[version number][Tested/Untested] </w:t>
             </w:r>
           </w:p>
           <w:p>
@@ -7244,7 +6750,6 @@
                 <w:szCs w:val="32"/>
               </w:rPr>
             </w:pPr>
-            <w:proofErr w:type="spellStart"/>
             <w:r>
               <w:rPr>
                 <w:rFonts w:ascii="Times New Roman" w:hAnsi="Times New Roman" w:cs="Times New Roman"/>
@@ -7259,16 +6764,7 @@
                 <w:sz w:val="28"/>
                 <w:szCs w:val="32"/>
               </w:rPr>
-              <w:t>_UserManual_v</w:t>
-            </w:r>
-            <w:proofErr w:type="spellEnd"/>
-            <w:r>
-              <w:rPr>
-                <w:rFonts w:ascii="Times New Roman" w:hAnsi="Times New Roman" w:cs="Times New Roman"/>
-                <w:sz w:val="28"/>
-                <w:szCs w:val="32"/>
-              </w:rPr>
-              <w:t xml:space="preserve">[version number] </w:t>
+              <w:t xml:space="preserve">_UserManual_v[version number] </w:t>
             </w:r>
           </w:p>
           <w:p>
@@ -7290,33 +6786,15 @@
                 <w:sz w:val="28"/>
                 <w:szCs w:val="32"/>
               </w:rPr>
-              <w:t xml:space="preserve">For example: </w:t>
-            </w:r>
-            <w:proofErr w:type="spellStart"/>
-            <w:r>
-              <w:rPr>
-                <w:rFonts w:ascii="Times New Roman" w:hAnsi="Times New Roman" w:cs="Times New Roman"/>
-                <w:sz w:val="28"/>
-                <w:szCs w:val="32"/>
-              </w:rPr>
-              <w:t>OL</w:t>
-            </w:r>
-            <w:r>
-              <w:rPr>
-                <w:rFonts w:ascii="Times New Roman" w:hAnsi="Times New Roman" w:cs="Times New Roman"/>
-                <w:sz w:val="28"/>
-                <w:szCs w:val="32"/>
-              </w:rPr>
-              <w:t>_UserManual_v</w:t>
-            </w:r>
-            <w:proofErr w:type="spellEnd"/>
-            <w:r>
-              <w:rPr>
-                <w:rFonts w:ascii="Times New Roman" w:hAnsi="Times New Roman" w:cs="Times New Roman"/>
-                <w:sz w:val="28"/>
-                <w:szCs w:val="32"/>
-              </w:rPr>
-              <w:t>[version number]</w:t>
+              <w:t>For example: OL</w:t>
+            </w:r>
+            <w:r>
+              <w:rPr>
+                <w:rFonts w:ascii="Times New Roman" w:hAnsi="Times New Roman" w:cs="Times New Roman"/>
+                <w:sz w:val="28"/>
+                <w:szCs w:val="32"/>
+              </w:rPr>
+              <w:t>_UserManual_v[version number]</w:t>
             </w:r>
           </w:p>
         </w:tc>
@@ -7425,7 +6903,6 @@
                 <w:szCs w:val="32"/>
               </w:rPr>
             </w:pPr>
-            <w:proofErr w:type="spellStart"/>
             <w:r>
               <w:rPr>
                 <w:rFonts w:ascii="Times New Roman" w:hAnsi="Times New Roman" w:cs="Times New Roman"/>
@@ -7440,16 +6917,7 @@
                 <w:sz w:val="28"/>
                 <w:szCs w:val="32"/>
               </w:rPr>
-              <w:t>_UnitTestPlan_v</w:t>
-            </w:r>
-            <w:proofErr w:type="spellEnd"/>
-            <w:r>
-              <w:rPr>
-                <w:rFonts w:ascii="Times New Roman" w:hAnsi="Times New Roman" w:cs="Times New Roman"/>
-                <w:sz w:val="28"/>
-                <w:szCs w:val="32"/>
-              </w:rPr>
-              <w:t>[version number]</w:t>
+              <w:t>_UnitTestPlan_v[version number]</w:t>
             </w:r>
           </w:p>
           <w:p>
@@ -7556,7 +7024,6 @@
                 <w:szCs w:val="32"/>
               </w:rPr>
             </w:pPr>
-            <w:proofErr w:type="spellStart"/>
             <w:r>
               <w:rPr>
                 <w:rFonts w:ascii="Times New Roman" w:hAnsi="Times New Roman" w:cs="Times New Roman"/>
@@ -7571,16 +7038,7 @@
                 <w:sz w:val="28"/>
                 <w:szCs w:val="32"/>
               </w:rPr>
-              <w:t>_ITP_v</w:t>
-            </w:r>
-            <w:proofErr w:type="spellEnd"/>
-            <w:r>
-              <w:rPr>
-                <w:rFonts w:ascii="Times New Roman" w:hAnsi="Times New Roman" w:cs="Times New Roman"/>
-                <w:sz w:val="28"/>
-                <w:szCs w:val="32"/>
-              </w:rPr>
-              <w:t xml:space="preserve">[version number] </w:t>
+              <w:t xml:space="preserve">_ITP_v[version number] </w:t>
             </w:r>
           </w:p>
           <w:p>
@@ -7735,23 +7193,13 @@
                 <w:szCs w:val="32"/>
               </w:rPr>
             </w:pPr>
-            <w:proofErr w:type="spellStart"/>
-            <w:r>
-              <w:rPr>
-                <w:rFonts w:ascii="Times New Roman" w:hAnsi="Times New Roman" w:cs="Times New Roman"/>
-                <w:sz w:val="28"/>
-                <w:szCs w:val="32"/>
-              </w:rPr>
-              <w:t>OL_STP_v</w:t>
-            </w:r>
-            <w:proofErr w:type="spellEnd"/>
-            <w:r>
-              <w:rPr>
-                <w:rFonts w:ascii="Times New Roman" w:hAnsi="Times New Roman" w:cs="Times New Roman"/>
-                <w:sz w:val="28"/>
-                <w:szCs w:val="32"/>
-              </w:rPr>
-              <w:t>[version number]</w:t>
+            <w:r>
+              <w:rPr>
+                <w:rFonts w:ascii="Times New Roman" w:hAnsi="Times New Roman" w:cs="Times New Roman"/>
+                <w:sz w:val="28"/>
+                <w:szCs w:val="32"/>
+              </w:rPr>
+              <w:t>OL_STP_v[version number]</w:t>
             </w:r>
           </w:p>
           <w:p>
@@ -7850,7 +7298,6 @@
                 <w:szCs w:val="32"/>
               </w:rPr>
             </w:pPr>
-            <w:proofErr w:type="spellStart"/>
             <w:r>
               <w:rPr>
                 <w:rFonts w:ascii="Times New Roman" w:hAnsi="Times New Roman" w:cs="Times New Roman"/>
@@ -7865,16 +7312,7 @@
                 <w:sz w:val="28"/>
                 <w:szCs w:val="32"/>
               </w:rPr>
-              <w:t>_UTC_v</w:t>
-            </w:r>
-            <w:proofErr w:type="spellEnd"/>
-            <w:r>
-              <w:rPr>
-                <w:rFonts w:ascii="Times New Roman" w:hAnsi="Times New Roman" w:cs="Times New Roman"/>
-                <w:sz w:val="28"/>
-                <w:szCs w:val="32"/>
-              </w:rPr>
-              <w:t xml:space="preserve">[version number] </w:t>
+              <w:t xml:space="preserve">_UTC_v[version number] </w:t>
             </w:r>
           </w:p>
           <w:p>
@@ -8029,7 +7467,6 @@
                 <w:szCs w:val="32"/>
               </w:rPr>
             </w:pPr>
-            <w:proofErr w:type="spellStart"/>
             <w:r>
               <w:rPr>
                 <w:rFonts w:ascii="Times New Roman" w:hAnsi="Times New Roman" w:cs="Times New Roman"/>
@@ -8044,16 +7481,7 @@
                 <w:sz w:val="28"/>
                 <w:szCs w:val="32"/>
               </w:rPr>
-              <w:t>_ITC_v</w:t>
-            </w:r>
-            <w:proofErr w:type="spellEnd"/>
-            <w:r>
-              <w:rPr>
-                <w:rFonts w:ascii="Times New Roman" w:hAnsi="Times New Roman" w:cs="Times New Roman"/>
-                <w:sz w:val="28"/>
-                <w:szCs w:val="32"/>
-              </w:rPr>
-              <w:t xml:space="preserve">[version number] </w:t>
+              <w:t xml:space="preserve">_ITC_v[version number] </w:t>
             </w:r>
           </w:p>
           <w:p>
@@ -8176,7 +7604,6 @@
                 <w:szCs w:val="32"/>
               </w:rPr>
             </w:pPr>
-            <w:proofErr w:type="spellStart"/>
             <w:r>
               <w:rPr>
                 <w:rFonts w:ascii="Times New Roman" w:hAnsi="Times New Roman" w:cs="Times New Roman"/>
@@ -8191,16 +7618,7 @@
                 <w:sz w:val="28"/>
                 <w:szCs w:val="32"/>
               </w:rPr>
-              <w:t>_STC_v</w:t>
-            </w:r>
-            <w:proofErr w:type="spellEnd"/>
-            <w:r>
-              <w:rPr>
-                <w:rFonts w:ascii="Times New Roman" w:hAnsi="Times New Roman" w:cs="Times New Roman"/>
-                <w:sz w:val="28"/>
-                <w:szCs w:val="32"/>
-              </w:rPr>
-              <w:t xml:space="preserve">[version number] </w:t>
+              <w:t xml:space="preserve">_STC_v[version number] </w:t>
             </w:r>
           </w:p>
           <w:p>
@@ -8356,7 +7774,6 @@
                 <w:szCs w:val="28"/>
               </w:rPr>
             </w:pPr>
-            <w:proofErr w:type="spellStart"/>
             <w:r>
               <w:rPr>
                 <w:rFonts w:ascii="Times New Roman" w:hAnsi="Times New Roman" w:cs="Times New Roman"/>
@@ -8373,17 +7790,7 @@
                 <w:sz w:val="28"/>
                 <w:szCs w:val="28"/>
               </w:rPr>
-              <w:t>_TR_v</w:t>
-            </w:r>
-            <w:proofErr w:type="spellEnd"/>
-            <w:r>
-              <w:rPr>
-                <w:rFonts w:ascii="Times New Roman" w:hAnsi="Times New Roman" w:cs="Times New Roman"/>
-                <w:color w:val="000000"/>
-                <w:sz w:val="28"/>
-                <w:szCs w:val="28"/>
-              </w:rPr>
-              <w:t>[version number]</w:t>
+              <w:t>_TR_v[version number]</w:t>
             </w:r>
           </w:p>
           <w:p>
@@ -8529,7 +7936,6 @@
                 <w:szCs w:val="28"/>
               </w:rPr>
             </w:pPr>
-            <w:proofErr w:type="spellStart"/>
             <w:r>
               <w:rPr>
                 <w:rFonts w:ascii="Times New Roman" w:hAnsi="Times New Roman" w:cs="Times New Roman"/>
@@ -8546,17 +7952,7 @@
                 <w:sz w:val="28"/>
                 <w:szCs w:val="28"/>
               </w:rPr>
-              <w:t>_TD_v</w:t>
-            </w:r>
-            <w:proofErr w:type="spellEnd"/>
-            <w:r>
-              <w:rPr>
-                <w:rFonts w:ascii="Times New Roman" w:hAnsi="Times New Roman" w:cs="Times New Roman"/>
-                <w:color w:val="000000"/>
-                <w:sz w:val="28"/>
-                <w:szCs w:val="28"/>
-              </w:rPr>
-              <w:t xml:space="preserve">[version number] </w:t>
+              <w:t xml:space="preserve">_TD_v[version number] </w:t>
             </w:r>
           </w:p>
           <w:p>
@@ -8713,19 +8109,8 @@
                 <w:sz w:val="28"/>
                 <w:szCs w:val="28"/>
               </w:rPr>
-              <w:t>_[Name Of Guideline]</w:t>
-            </w:r>
-            <w:proofErr w:type="spellStart"/>
-            <w:r>
-              <w:rPr>
-                <w:rFonts w:ascii="Times New Roman" w:hAnsi="Times New Roman" w:cs="Times New Roman"/>
-                <w:color w:val="000000"/>
-                <w:sz w:val="28"/>
-                <w:szCs w:val="28"/>
-              </w:rPr>
-              <w:t>Guideline_v</w:t>
-            </w:r>
-            <w:proofErr w:type="spellEnd"/>
+              <w:t>_[Name Of Guideline]Guideline_v</w:t>
+            </w:r>
             <w:r>
               <w:rPr>
                 <w:rFonts w:ascii="Times New Roman" w:hAnsi="Times New Roman" w:cs="Times New Roman"/>
@@ -8836,27 +8221,7 @@
                 <w:sz w:val="28"/>
                 <w:szCs w:val="28"/>
               </w:rPr>
-              <w:t>_[Name Of Convention]</w:t>
-            </w:r>
-            <w:proofErr w:type="spellStart"/>
-            <w:r>
-              <w:rPr>
-                <w:rFonts w:ascii="Times New Roman" w:hAnsi="Times New Roman" w:cs="Times New Roman"/>
-                <w:color w:val="000000"/>
-                <w:sz w:val="28"/>
-                <w:szCs w:val="28"/>
-              </w:rPr>
-              <w:t>Conventions_v</w:t>
-            </w:r>
-            <w:proofErr w:type="spellEnd"/>
-            <w:r>
-              <w:rPr>
-                <w:rFonts w:ascii="Times New Roman" w:hAnsi="Times New Roman" w:cs="Times New Roman"/>
-                <w:color w:val="000000"/>
-                <w:sz w:val="28"/>
-                <w:szCs w:val="28"/>
-              </w:rPr>
-              <w:t>[version number]</w:t>
+              <w:t>_[Name Of Convention]Conventions_v[version number]</w:t>
             </w:r>
           </w:p>
           <w:p>
@@ -8966,7 +8331,6 @@
                 <w:szCs w:val="28"/>
               </w:rPr>
             </w:pPr>
-            <w:proofErr w:type="spellStart"/>
             <w:r>
               <w:rPr>
                 <w:rFonts w:ascii="Times New Roman" w:hAnsi="Times New Roman" w:cs="Times New Roman"/>
@@ -8983,17 +8347,7 @@
                 <w:sz w:val="28"/>
                 <w:szCs w:val="28"/>
               </w:rPr>
-              <w:t>_Template</w:t>
-            </w:r>
-            <w:proofErr w:type="spellEnd"/>
-            <w:r>
-              <w:rPr>
-                <w:rFonts w:ascii="Times New Roman" w:hAnsi="Times New Roman" w:cs="Times New Roman"/>
-                <w:color w:val="000000"/>
-                <w:sz w:val="28"/>
-                <w:szCs w:val="28"/>
-              </w:rPr>
-              <w:t>-[Name Of Template]_v[version number]</w:t>
+              <w:t>_Template-[Name Of Template]_v[version number]</w:t>
             </w:r>
           </w:p>
           <w:p>
@@ -9055,7 +8409,6 @@
                 <w:sz w:val="28"/>
                 <w:szCs w:val="32"/>
               </w:rPr>
-              <w:lastRenderedPageBreak/>
               <w:t>19</w:t>
             </w:r>
           </w:p>
@@ -9121,27 +8474,7 @@
                 <w:sz w:val="28"/>
                 <w:szCs w:val="28"/>
               </w:rPr>
-              <w:t>_[Name Of Checklist]</w:t>
-            </w:r>
-            <w:proofErr w:type="spellStart"/>
-            <w:r>
-              <w:rPr>
-                <w:rFonts w:ascii="Times New Roman" w:hAnsi="Times New Roman" w:cs="Times New Roman"/>
-                <w:color w:val="000000"/>
-                <w:sz w:val="28"/>
-                <w:szCs w:val="28"/>
-              </w:rPr>
-              <w:t>Checklist_v</w:t>
-            </w:r>
-            <w:proofErr w:type="spellEnd"/>
-            <w:r>
-              <w:rPr>
-                <w:rFonts w:ascii="Times New Roman" w:hAnsi="Times New Roman" w:cs="Times New Roman"/>
-                <w:color w:val="000000"/>
-                <w:sz w:val="28"/>
-                <w:szCs w:val="28"/>
-              </w:rPr>
-              <w:t xml:space="preserve">[version number] </w:t>
+              <w:t xml:space="preserve">_[Name Of Checklist]Checklist_v[version number] </w:t>
             </w:r>
           </w:p>
           <w:p>
@@ -9164,9 +8497,8 @@
                 <w:sz w:val="28"/>
                 <w:szCs w:val="28"/>
               </w:rPr>
-              <w:t xml:space="preserve">For example: </w:t>
-            </w:r>
-            <w:proofErr w:type="spellStart"/>
+              <w:t>For example: OL</w:t>
+            </w:r>
             <w:r>
               <w:rPr>
                 <w:rFonts w:ascii="Times New Roman" w:hAnsi="Times New Roman" w:cs="Times New Roman"/>
@@ -9174,26 +8506,7 @@
                 <w:sz w:val="28"/>
                 <w:szCs w:val="28"/>
               </w:rPr>
-              <w:t>OL</w:t>
-            </w:r>
-            <w:r>
-              <w:rPr>
-                <w:rFonts w:ascii="Times New Roman" w:hAnsi="Times New Roman" w:cs="Times New Roman"/>
-                <w:color w:val="000000"/>
-                <w:sz w:val="28"/>
-                <w:szCs w:val="28"/>
-              </w:rPr>
-              <w:t>_Review</w:t>
-            </w:r>
-            <w:proofErr w:type="spellEnd"/>
-            <w:r>
-              <w:rPr>
-                <w:rFonts w:ascii="Times New Roman" w:hAnsi="Times New Roman" w:cs="Times New Roman"/>
-                <w:color w:val="000000"/>
-                <w:sz w:val="28"/>
-                <w:szCs w:val="28"/>
-              </w:rPr>
-              <w:t xml:space="preserve"> Checklist_v1.0</w:t>
+              <w:t>_Review Checklist_v1.0</w:t>
             </w:r>
           </w:p>
         </w:tc>
@@ -9391,18 +8704,8 @@
                 <w:sz w:val="28"/>
                 <w:szCs w:val="32"/>
               </w:rPr>
-              <w:t>*.</w:t>
-            </w:r>
-            <w:proofErr w:type="spellStart"/>
-            <w:r>
-              <w:rPr>
-                <w:rFonts w:ascii="Times New Roman" w:hAnsi="Times New Roman" w:cs="Times New Roman"/>
-                <w:sz w:val="28"/>
-                <w:szCs w:val="32"/>
-              </w:rPr>
-              <w:t>xls</w:t>
-            </w:r>
-            <w:proofErr w:type="spellEnd"/>
+              <w:t>*.xls</w:t>
+            </w:r>
           </w:p>
         </w:tc>
       </w:tr>
@@ -9484,18 +8787,8 @@
                 <w:sz w:val="28"/>
                 <w:szCs w:val="32"/>
               </w:rPr>
-              <w:t>*.</w:t>
-            </w:r>
-            <w:proofErr w:type="spellStart"/>
-            <w:r>
-              <w:rPr>
-                <w:rFonts w:ascii="Times New Roman" w:hAnsi="Times New Roman" w:cs="Times New Roman"/>
-                <w:sz w:val="28"/>
-                <w:szCs w:val="32"/>
-              </w:rPr>
-              <w:t>ppt</w:t>
-            </w:r>
-            <w:proofErr w:type="spellEnd"/>
+              <w:t>*.ppt</w:t>
+            </w:r>
           </w:p>
         </w:tc>
       </w:tr>
@@ -9577,18 +8870,8 @@
                 <w:sz w:val="28"/>
                 <w:szCs w:val="32"/>
               </w:rPr>
-              <w:t>*.</w:t>
-            </w:r>
-            <w:proofErr w:type="spellStart"/>
-            <w:r>
-              <w:rPr>
-                <w:rFonts w:ascii="Times New Roman" w:hAnsi="Times New Roman" w:cs="Times New Roman"/>
-                <w:sz w:val="28"/>
-                <w:szCs w:val="32"/>
-              </w:rPr>
-              <w:t>mpp</w:t>
-            </w:r>
-            <w:proofErr w:type="spellEnd"/>
+              <w:t>*.mpp</w:t>
+            </w:r>
           </w:p>
         </w:tc>
       </w:tr>
@@ -9630,6 +8913,7 @@
           <w:sz w:val="28"/>
           <w:szCs w:val="28"/>
         </w:rPr>
+        <w:lastRenderedPageBreak/>
         <w:t>Table 9.1: CI Identification and Naming Convention</w:t>
       </w:r>
     </w:p>
@@ -9737,7 +9021,7 @@
         <w:noProof/>
         <w:color w:val="5B9BD5" w:themeColor="accent1"/>
       </w:rPr>
-      <w:t>2</w:t>
+      <w:t>5</w:t>
     </w:r>
     <w:r>
       <w:rPr>
@@ -9843,12 +9127,12 @@
         <v:path o:extrusionok="f" gradientshapeok="t" o:connecttype="rect"/>
         <o:lock v:ext="edit" aspectratio="t"/>
       </v:shapetype>
-      <v:shape id="_x0000_i1038" type="#_x0000_t75" style="width:11.25pt;height:11.25pt" o:bullet="t">
+      <v:shape id="_x0000_i1027" type="#_x0000_t75" style="width:11.25pt;height:11.25pt" o:bullet="t">
         <v:imagedata r:id="rId1" o:title="mso563E"/>
       </v:shape>
     </w:pict>
   </w:numPicBullet>
-  <w:abstractNum w:abstractNumId="0" w15:restartNumberingAfterBreak="0">
+  <w:abstractNum w:abstractNumId="0">
     <w:nsid w:val="08A71D7D"/>
     <w:multiLevelType w:val="hybridMultilevel"/>
     <w:tmpl w:val="0FEE5F50"/>
@@ -9963,7 +9247,7 @@
       </w:rPr>
     </w:lvl>
   </w:abstractNum>
-  <w:abstractNum w:abstractNumId="1" w15:restartNumberingAfterBreak="0">
+  <w:abstractNum w:abstractNumId="1">
     <w:nsid w:val="122B3BE6"/>
     <w:multiLevelType w:val="hybridMultilevel"/>
     <w:tmpl w:val="4AE6AD8E"/>
@@ -10076,7 +9360,7 @@
       </w:rPr>
     </w:lvl>
   </w:abstractNum>
-  <w:abstractNum w:abstractNumId="2" w15:restartNumberingAfterBreak="0">
+  <w:abstractNum w:abstractNumId="2">
     <w:nsid w:val="1932428B"/>
     <w:multiLevelType w:val="hybridMultilevel"/>
     <w:tmpl w:val="03ECCC30"/>
@@ -10189,7 +9473,7 @@
       </w:rPr>
     </w:lvl>
   </w:abstractNum>
-  <w:abstractNum w:abstractNumId="3" w15:restartNumberingAfterBreak="0">
+  <w:abstractNum w:abstractNumId="3">
     <w:nsid w:val="1A23694C"/>
     <w:multiLevelType w:val="multilevel"/>
     <w:tmpl w:val="847E5B38"/>
@@ -10310,7 +9594,7 @@
       </w:rPr>
     </w:lvl>
   </w:abstractNum>
-  <w:abstractNum w:abstractNumId="4" w15:restartNumberingAfterBreak="0">
+  <w:abstractNum w:abstractNumId="4">
     <w:nsid w:val="24F44FF9"/>
     <w:multiLevelType w:val="hybridMultilevel"/>
     <w:tmpl w:val="69FC60F2"/>
@@ -10422,7 +9706,7 @@
       </w:rPr>
     </w:lvl>
   </w:abstractNum>
-  <w:abstractNum w:abstractNumId="5" w15:restartNumberingAfterBreak="0">
+  <w:abstractNum w:abstractNumId="5">
     <w:nsid w:val="2534672C"/>
     <w:multiLevelType w:val="hybridMultilevel"/>
     <w:tmpl w:val="865ACE98"/>
@@ -10535,7 +9819,7 @@
       </w:rPr>
     </w:lvl>
   </w:abstractNum>
-  <w:abstractNum w:abstractNumId="6" w15:restartNumberingAfterBreak="0">
+  <w:abstractNum w:abstractNumId="6">
     <w:nsid w:val="313D26C3"/>
     <w:multiLevelType w:val="hybridMultilevel"/>
     <w:tmpl w:val="6B14455C"/>
@@ -10649,7 +9933,7 @@
       </w:rPr>
     </w:lvl>
   </w:abstractNum>
-  <w:abstractNum w:abstractNumId="7" w15:restartNumberingAfterBreak="0">
+  <w:abstractNum w:abstractNumId="7">
     <w:nsid w:val="31ED0BF5"/>
     <w:multiLevelType w:val="multilevel"/>
     <w:tmpl w:val="847E5B38"/>
@@ -10770,7 +10054,7 @@
       </w:rPr>
     </w:lvl>
   </w:abstractNum>
-  <w:abstractNum w:abstractNumId="8" w15:restartNumberingAfterBreak="0">
+  <w:abstractNum w:abstractNumId="8">
     <w:nsid w:val="336600B5"/>
     <w:multiLevelType w:val="hybridMultilevel"/>
     <w:tmpl w:val="AE80F6F4"/>
@@ -10884,7 +10168,7 @@
       </w:rPr>
     </w:lvl>
   </w:abstractNum>
-  <w:abstractNum w:abstractNumId="9" w15:restartNumberingAfterBreak="0">
+  <w:abstractNum w:abstractNumId="9">
     <w:nsid w:val="3559617B"/>
     <w:multiLevelType w:val="hybridMultilevel"/>
     <w:tmpl w:val="DF6A6658"/>
@@ -10996,7 +10280,7 @@
       </w:rPr>
     </w:lvl>
   </w:abstractNum>
-  <w:abstractNum w:abstractNumId="10" w15:restartNumberingAfterBreak="0">
+  <w:abstractNum w:abstractNumId="10">
     <w:nsid w:val="60EB50EA"/>
     <w:multiLevelType w:val="hybridMultilevel"/>
     <w:tmpl w:val="EDDE064E"/>
@@ -11109,7 +10393,7 @@
       </w:rPr>
     </w:lvl>
   </w:abstractNum>
-  <w:abstractNum w:abstractNumId="11" w15:restartNumberingAfterBreak="0">
+  <w:abstractNum w:abstractNumId="11">
     <w:nsid w:val="6AA802BD"/>
     <w:multiLevelType w:val="hybridMultilevel"/>
     <w:tmpl w:val="B8EE197C"/>
@@ -11221,7 +10505,7 @@
       </w:rPr>
     </w:lvl>
   </w:abstractNum>
-  <w:abstractNum w:abstractNumId="12" w15:restartNumberingAfterBreak="0">
+  <w:abstractNum w:abstractNumId="12">
     <w:nsid w:val="76016256"/>
     <w:multiLevelType w:val="hybridMultilevel"/>
     <w:tmpl w:val="E990C6E8"/>
@@ -11334,7 +10618,7 @@
       </w:rPr>
     </w:lvl>
   </w:abstractNum>
-  <w:abstractNum w:abstractNumId="13" w15:restartNumberingAfterBreak="0">
+  <w:abstractNum w:abstractNumId="13">
     <w:nsid w:val="79823E84"/>
     <w:multiLevelType w:val="hybridMultilevel"/>
     <w:tmpl w:val="CBE215F2"/>
@@ -11446,7 +10730,7 @@
       </w:rPr>
     </w:lvl>
   </w:abstractNum>
-  <w:abstractNum w:abstractNumId="14" w15:restartNumberingAfterBreak="0">
+  <w:abstractNum w:abstractNumId="14">
     <w:nsid w:val="7D586D96"/>
     <w:multiLevelType w:val="hybridMultilevel"/>
     <w:tmpl w:val="0A547632"/>
@@ -12077,6 +11361,7 @@
       <w:spacing w:after="0" w:line="240" w:lineRule="auto"/>
     </w:pPr>
     <w:tblPr>
+      <w:tblInd w:w="0" w:type="dxa"/>
       <w:tblBorders>
         <w:top w:val="single" w:sz="4" w:space="0" w:color="auto"/>
         <w:left w:val="single" w:sz="4" w:space="0" w:color="auto"/>
@@ -12085,6 +11370,12 @@
         <w:insideH w:val="single" w:sz="4" w:space="0" w:color="auto"/>
         <w:insideV w:val="single" w:sz="4" w:space="0" w:color="auto"/>
       </w:tblBorders>
+      <w:tblCellMar>
+        <w:top w:w="0" w:type="dxa"/>
+        <w:left w:w="108" w:type="dxa"/>
+        <w:bottom w:w="0" w:type="dxa"/>
+        <w:right w:w="108" w:type="dxa"/>
+      </w:tblCellMar>
     </w:tblPr>
   </w:style>
   <w:style w:type="paragraph" w:styleId="Header">
@@ -12332,6 +11623,7 @@
     <w:tblPr>
       <w:tblStyleRowBandSize w:val="1"/>
       <w:tblStyleColBandSize w:val="1"/>
+      <w:tblInd w:w="0" w:type="dxa"/>
       <w:tblBorders>
         <w:top w:val="single" w:sz="4" w:space="0" w:color="8EAADB" w:themeColor="accent5" w:themeTint="99"/>
         <w:left w:val="single" w:sz="4" w:space="0" w:color="8EAADB" w:themeColor="accent5" w:themeTint="99"/>
@@ -12340,6 +11632,12 @@
         <w:insideH w:val="single" w:sz="4" w:space="0" w:color="8EAADB" w:themeColor="accent5" w:themeTint="99"/>
         <w:insideV w:val="single" w:sz="4" w:space="0" w:color="8EAADB" w:themeColor="accent5" w:themeTint="99"/>
       </w:tblBorders>
+      <w:tblCellMar>
+        <w:top w:w="0" w:type="dxa"/>
+        <w:left w:w="108" w:type="dxa"/>
+        <w:bottom w:w="0" w:type="dxa"/>
+        <w:right w:w="108" w:type="dxa"/>
+      </w:tblCellMar>
     </w:tblPr>
     <w:tblStylePr w:type="firstRow">
       <w:rPr>
@@ -12684,7 +11982,7 @@
 </file>
 
 <file path=customXml/itemProps1.xml><?xml version="1.0" encoding="utf-8"?>
-<ds:datastoreItem xmlns:ds="http://schemas.openxmlformats.org/officeDocument/2006/customXml" ds:itemID="{EA2B6A8D-51CD-4C70-A009-0F8C8F1C544A}">
+<ds:datastoreItem xmlns:ds="http://schemas.openxmlformats.org/officeDocument/2006/customXml" ds:itemID="{829D0834-166F-4E3C-B0D8-BA840C30BD79}">
   <ds:schemaRefs>
     <ds:schemaRef ds:uri="http://schemas.openxmlformats.org/officeDocument/2006/bibliography"/>
   </ds:schemaRefs>

</xml_diff>